<commit_message>
ips for new servers
</commit_message>
<xml_diff>
--- a/EUConnect19/scripts/R/admin/InfoSheet.docx
+++ b/EUConnect19/scripts/R/admin/InfoSheet.docx
@@ -7,7 +7,7 @@
         <w:pStyle w:val="Title"/>
       </w:pPr>
       <w:r>
-        <w:t>CSS 2019 Linked Data Workshop InfoSheets</w:t>
+        <w:t>EUConnect19 Workshop InfoSheets</w:t>
       </w:r>
     </w:p>
     <w:p>
@@ -27,7 +27,7 @@
       <w:bookmarkStart w:id="1" w:name="section"/>
       <w:bookmarkEnd w:id="1"/>
       <w:r>
-        <w:t>2019-06-09</w:t>
+        <w:t>2019-11-12</w:t>
       </w:r>
     </w:p>
     <w:p>
@@ -41,14 +41,6 @@
     <w:p>
       <w:pPr>
         <w:pStyle w:val="BodyText"/>
-      </w:pPr>
-      <w:r>
-        <w:br w:type="page"/>
-      </w:r>
-    </w:p>
-    <w:p>
-      <w:pPr>
-        <w:pStyle w:val="FirstParagraph"/>
       </w:pPr>
     </w:p>
     <w:p>
@@ -92,7 +84,7 @@
         <w:rPr>
           <w:b/>
         </w:rPr>
-        <w:t>34.216.119.209</w:t>
+        <w:t>18.236.210.166</w:t>
       </w:r>
     </w:p>
     <w:p>
@@ -120,7 +112,7 @@
         <w:rPr>
           <w:b/>
         </w:rPr>
-        <w:t>Silver11!</w:t>
+        <w:t>Amster11!</w:t>
       </w:r>
     </w:p>
     <w:p>
@@ -165,7 +157,7 @@
         <w:rPr>
           <w:b/>
         </w:rPr>
-        <w:t>NCT02301286</w:t>
+        <w:t>NCT02467582</w:t>
       </w:r>
     </w:p>
     <w:p>
@@ -237,6 +229,209 @@
         </w:rPr>
         <w:t>Person13</w:t>
       </w:r>
+    </w:p>
+    <w:p>
+      <w:pPr>
+        <w:pStyle w:val="BodyText"/>
+      </w:pPr>
+    </w:p>
+    <w:p>
+      <w:pPr>
+        <w:pStyle w:val="BodyText"/>
+      </w:pPr>
+    </w:p>
+    <w:p>
+      <w:pPr>
+        <w:pStyle w:val="Heading1"/>
+      </w:pPr>
+      <w:bookmarkStart w:id="6" w:name="info-sheet-1"/>
+      <w:bookmarkEnd w:id="6"/>
+      <w:r>
+        <w:lastRenderedPageBreak/>
+        <w:t>Info Sheet</w:t>
+      </w:r>
+    </w:p>
+    <w:p>
+      <w:pPr>
+        <w:pStyle w:val="Heading2"/>
+      </w:pPr>
+      <w:bookmarkStart w:id="7" w:name="attendee-2"/>
+      <w:bookmarkEnd w:id="7"/>
+      <w:r>
+        <w:t>Attendee 2</w:t>
+      </w:r>
+    </w:p>
+    <w:p>
+      <w:pPr>
+        <w:pStyle w:val="Heading2"/>
+      </w:pPr>
+      <w:bookmarkStart w:id="8" w:name="server-information-1"/>
+      <w:bookmarkEnd w:id="8"/>
+      <w:r>
+        <w:t>Server Information</w:t>
+      </w:r>
+    </w:p>
+    <w:p>
+      <w:pPr>
+        <w:pStyle w:val="FirstParagraph"/>
+      </w:pPr>
+      <w:r>
+        <w:t xml:space="preserve">Computer: </w:t>
+      </w:r>
+      <w:r>
+        <w:rPr>
+          <w:b/>
+        </w:rPr>
+        <w:t>18.237.119.21</w:t>
+      </w:r>
+    </w:p>
+    <w:p>
+      <w:pPr>
+        <w:pStyle w:val="BodyText"/>
+      </w:pPr>
+      <w:r>
+        <w:t xml:space="preserve">User name: </w:t>
+      </w:r>
+      <w:r>
+        <w:rPr>
+          <w:b/>
+        </w:rPr>
+        <w:t>phuseldw</w:t>
+      </w:r>
+    </w:p>
+    <w:p>
+      <w:pPr>
+        <w:pStyle w:val="BodyText"/>
+      </w:pPr>
+      <w:r>
+        <w:t xml:space="preserve">Password: </w:t>
+      </w:r>
+      <w:r>
+        <w:rPr>
+          <w:b/>
+        </w:rPr>
+        <w:t>Amster11!</w:t>
+      </w:r>
+    </w:p>
+    <w:p>
+      <w:r>
+        <w:pict>
+          <v:rect id="_x0000_i1026" style="width:0;height:1.5pt" o:hralign="center" o:hrstd="t" o:hr="t"/>
+        </w:pict>
+      </w:r>
+    </w:p>
+    <w:p>
+      <w:pPr>
+        <w:pStyle w:val="Heading2"/>
+      </w:pPr>
+      <w:bookmarkStart w:id="9" w:name="values-for-exercises-1"/>
+      <w:bookmarkEnd w:id="9"/>
+      <w:r>
+        <w:t>Values for Exercises</w:t>
+      </w:r>
+    </w:p>
+    <w:p>
+      <w:pPr>
+        <w:pStyle w:val="FirstParagraph"/>
+      </w:pPr>
+      <w:r>
+        <w:t xml:space="preserve">Study: </w:t>
+      </w:r>
+      <w:r>
+        <w:rPr>
+          <w:b/>
+        </w:rPr>
+        <w:t>Study2</w:t>
+      </w:r>
+    </w:p>
+    <w:p>
+      <w:pPr>
+        <w:pStyle w:val="BodyText"/>
+      </w:pPr>
+      <w:r>
+        <w:t xml:space="preserve">NCTID: </w:t>
+      </w:r>
+      <w:r>
+        <w:rPr>
+          <w:b/>
+        </w:rPr>
+        <w:t>NCT01973205</w:t>
+      </w:r>
+    </w:p>
+    <w:p>
+      <w:pPr>
+        <w:pStyle w:val="BodyText"/>
+      </w:pPr>
+      <w:r>
+        <w:t xml:space="preserve">Treat Arm One: </w:t>
+      </w:r>
+      <w:r>
+        <w:rPr>
+          <w:b/>
+        </w:rPr>
+        <w:t>TrtArm2-1</w:t>
+      </w:r>
+    </w:p>
+    <w:p>
+      <w:pPr>
+        <w:pStyle w:val="BodyText"/>
+      </w:pPr>
+      <w:r>
+        <w:t xml:space="preserve">Treat Arm Two: </w:t>
+      </w:r>
+      <w:r>
+        <w:rPr>
+          <w:b/>
+        </w:rPr>
+        <w:t>TrtArm2-2</w:t>
+      </w:r>
+    </w:p>
+    <w:p>
+      <w:pPr>
+        <w:pStyle w:val="BodyText"/>
+      </w:pPr>
+      <w:r>
+        <w:t xml:space="preserve">Person One: </w:t>
+      </w:r>
+      <w:r>
+        <w:rPr>
+          <w:b/>
+        </w:rPr>
+        <w:t>Person21</w:t>
+      </w:r>
+    </w:p>
+    <w:p>
+      <w:pPr>
+        <w:pStyle w:val="BodyText"/>
+      </w:pPr>
+      <w:r>
+        <w:t xml:space="preserve">Person Two: </w:t>
+      </w:r>
+      <w:r>
+        <w:rPr>
+          <w:b/>
+        </w:rPr>
+        <w:t>Person22</w:t>
+      </w:r>
+    </w:p>
+    <w:p>
+      <w:pPr>
+        <w:pStyle w:val="BodyText"/>
+      </w:pPr>
+      <w:r>
+        <w:t xml:space="preserve">Person Three: </w:t>
+      </w:r>
+      <w:r>
+        <w:rPr>
+          <w:b/>
+        </w:rPr>
+        <w:t>Person23</w:t>
+      </w:r>
+    </w:p>
+    <w:p>
+      <w:pPr>
+        <w:pStyle w:val="BodyText"/>
+      </w:pPr>
     </w:p>
     <w:p>
       <w:pPr>
@@ -254,8 +449,8 @@
           <w:szCs w:val="32"/>
         </w:rPr>
       </w:pPr>
-      <w:bookmarkStart w:id="6" w:name="info-sheet-1"/>
-      <w:bookmarkEnd w:id="6"/>
+      <w:bookmarkStart w:id="10" w:name="info-sheet-2"/>
+      <w:bookmarkEnd w:id="10"/>
       <w:r>
         <w:br w:type="page"/>
       </w:r>
@@ -273,18 +468,18 @@
       <w:pPr>
         <w:pStyle w:val="Heading2"/>
       </w:pPr>
-      <w:bookmarkStart w:id="7" w:name="attendee-2"/>
-      <w:bookmarkEnd w:id="7"/>
-      <w:r>
-        <w:t>Attendee 2</w:t>
-      </w:r>
-    </w:p>
-    <w:p>
-      <w:pPr>
-        <w:pStyle w:val="Heading2"/>
-      </w:pPr>
-      <w:bookmarkStart w:id="8" w:name="server-information-1"/>
-      <w:bookmarkEnd w:id="8"/>
+      <w:bookmarkStart w:id="11" w:name="attendee-3"/>
+      <w:bookmarkEnd w:id="11"/>
+      <w:r>
+        <w:t>Attendee 3</w:t>
+      </w:r>
+    </w:p>
+    <w:p>
+      <w:pPr>
+        <w:pStyle w:val="Heading2"/>
+      </w:pPr>
+      <w:bookmarkStart w:id="12" w:name="server-information-2"/>
+      <w:bookmarkEnd w:id="12"/>
       <w:r>
         <w:t>Server Information</w:t>
       </w:r>
@@ -300,7 +495,7 @@
         <w:rPr>
           <w:b/>
         </w:rPr>
-        <w:t>52.42.194.128</w:t>
+        <w:t>18.237.137.64</w:t>
       </w:r>
     </w:p>
     <w:p>
@@ -328,13 +523,13 @@
         <w:rPr>
           <w:b/>
         </w:rPr>
-        <w:t>Silver11!</w:t>
+        <w:t>Amster11!</w:t>
       </w:r>
     </w:p>
     <w:p>
       <w:r>
         <w:pict>
-          <v:rect id="_x0000_i1026" style="width:0;height:1.5pt" o:hralign="center" o:hrstd="t" o:hr="t"/>
+          <v:rect id="_x0000_i1027" style="width:0;height:1.5pt" o:hralign="center" o:hrstd="t" o:hr="t"/>
         </w:pict>
       </w:r>
     </w:p>
@@ -342,8 +537,8 @@
       <w:pPr>
         <w:pStyle w:val="Heading2"/>
       </w:pPr>
-      <w:bookmarkStart w:id="9" w:name="values-for-exercises-1"/>
-      <w:bookmarkEnd w:id="9"/>
+      <w:bookmarkStart w:id="13" w:name="values-for-exercises-2"/>
+      <w:bookmarkEnd w:id="13"/>
       <w:r>
         <w:t>Values for Exercises</w:t>
       </w:r>
@@ -359,7 +554,7 @@
         <w:rPr>
           <w:b/>
         </w:rPr>
-        <w:t>Study2</w:t>
+        <w:t>Study3</w:t>
       </w:r>
     </w:p>
     <w:p>
@@ -373,7 +568,7 @@
         <w:rPr>
           <w:b/>
         </w:rPr>
-        <w:t>NCT02467582</w:t>
+        <w:t>NCT02270242</w:t>
       </w:r>
     </w:p>
     <w:p>
@@ -387,7 +582,7 @@
         <w:rPr>
           <w:b/>
         </w:rPr>
-        <w:t>TrtArm2-1</w:t>
+        <w:t>TrtArm3-1</w:t>
       </w:r>
     </w:p>
     <w:p>
@@ -401,7 +596,7 @@
         <w:rPr>
           <w:b/>
         </w:rPr>
-        <w:t>TrtArm2-2</w:t>
+        <w:t>TrtArm3-2</w:t>
       </w:r>
     </w:p>
     <w:p>
@@ -415,7 +610,7 @@
         <w:rPr>
           <w:b/>
         </w:rPr>
-        <w:t>Person21</w:t>
+        <w:t>Person31</w:t>
       </w:r>
     </w:p>
     <w:p>
@@ -429,7 +624,7 @@
         <w:rPr>
           <w:b/>
         </w:rPr>
-        <w:t>Person22</w:t>
+        <w:t>Person32</w:t>
       </w:r>
     </w:p>
     <w:p>
@@ -443,8 +638,13 @@
         <w:rPr>
           <w:b/>
         </w:rPr>
-        <w:t>Person23</w:t>
-      </w:r>
+        <w:t>Person33</w:t>
+      </w:r>
+    </w:p>
+    <w:p>
+      <w:pPr>
+        <w:pStyle w:val="BodyText"/>
+      </w:pPr>
     </w:p>
     <w:p>
       <w:pPr>
@@ -462,8 +662,8 @@
           <w:szCs w:val="32"/>
         </w:rPr>
       </w:pPr>
-      <w:bookmarkStart w:id="10" w:name="info-sheet-2"/>
-      <w:bookmarkEnd w:id="10"/>
+      <w:bookmarkStart w:id="14" w:name="info-sheet-3"/>
+      <w:bookmarkEnd w:id="14"/>
       <w:r>
         <w:br w:type="page"/>
       </w:r>
@@ -481,18 +681,18 @@
       <w:pPr>
         <w:pStyle w:val="Heading2"/>
       </w:pPr>
-      <w:bookmarkStart w:id="11" w:name="attendee-3"/>
-      <w:bookmarkEnd w:id="11"/>
-      <w:r>
-        <w:t>Attendee 3</w:t>
-      </w:r>
-    </w:p>
-    <w:p>
-      <w:pPr>
-        <w:pStyle w:val="Heading2"/>
-      </w:pPr>
-      <w:bookmarkStart w:id="12" w:name="server-information-2"/>
-      <w:bookmarkEnd w:id="12"/>
+      <w:bookmarkStart w:id="15" w:name="attendee-4"/>
+      <w:bookmarkEnd w:id="15"/>
+      <w:r>
+        <w:t>Attendee 4</w:t>
+      </w:r>
+    </w:p>
+    <w:p>
+      <w:pPr>
+        <w:pStyle w:val="Heading2"/>
+      </w:pPr>
+      <w:bookmarkStart w:id="16" w:name="server-information-3"/>
+      <w:bookmarkEnd w:id="16"/>
       <w:r>
         <w:t>Server Information</w:t>
       </w:r>
@@ -508,7 +708,7 @@
         <w:rPr>
           <w:b/>
         </w:rPr>
-        <w:t>54.186.21.56</w:t>
+        <w:t>18.237.225.108</w:t>
       </w:r>
     </w:p>
     <w:p>
@@ -536,13 +736,13 @@
         <w:rPr>
           <w:b/>
         </w:rPr>
-        <w:t>Silver11!</w:t>
+        <w:t>Amster11!</w:t>
       </w:r>
     </w:p>
     <w:p>
       <w:r>
         <w:pict>
-          <v:rect id="_x0000_i1027" style="width:0;height:1.5pt" o:hralign="center" o:hrstd="t" o:hr="t"/>
+          <v:rect id="_x0000_i1028" style="width:0;height:1.5pt" o:hralign="center" o:hrstd="t" o:hr="t"/>
         </w:pict>
       </w:r>
     </w:p>
@@ -550,8 +750,8 @@
       <w:pPr>
         <w:pStyle w:val="Heading2"/>
       </w:pPr>
-      <w:bookmarkStart w:id="13" w:name="values-for-exercises-2"/>
-      <w:bookmarkEnd w:id="13"/>
+      <w:bookmarkStart w:id="17" w:name="values-for-exercises-3"/>
+      <w:bookmarkEnd w:id="17"/>
       <w:r>
         <w:t>Values for Exercises</w:t>
       </w:r>
@@ -567,7 +767,7 @@
         <w:rPr>
           <w:b/>
         </w:rPr>
-        <w:t>Study3</w:t>
+        <w:t>Study4</w:t>
       </w:r>
     </w:p>
     <w:p>
@@ -581,13 +781,7 @@
         <w:rPr>
           <w:b/>
         </w:rPr>
-        <w:t>NCT</w:t>
-      </w:r>
-      <w:r>
-        <w:rPr>
-          <w:b/>
-        </w:rPr>
-        <w:t>01973205</w:t>
+        <w:t>NCT02521285</w:t>
       </w:r>
     </w:p>
     <w:p>
@@ -601,7 +795,7 @@
         <w:rPr>
           <w:b/>
         </w:rPr>
-        <w:t>TrtArm3-1</w:t>
+        <w:t>TrtArm4-1</w:t>
       </w:r>
     </w:p>
     <w:p>
@@ -615,7 +809,7 @@
         <w:rPr>
           <w:b/>
         </w:rPr>
-        <w:t>TrtArm3-2</w:t>
+        <w:t>TrtArm4-2</w:t>
       </w:r>
     </w:p>
     <w:p>
@@ -629,7 +823,7 @@
         <w:rPr>
           <w:b/>
         </w:rPr>
-        <w:t>Person31</w:t>
+        <w:t>Person41</w:t>
       </w:r>
     </w:p>
     <w:p>
@@ -643,7 +837,7 @@
         <w:rPr>
           <w:b/>
         </w:rPr>
-        <w:t>Person32</w:t>
+        <w:t>Person42</w:t>
       </w:r>
     </w:p>
     <w:p>
@@ -657,8 +851,13 @@
         <w:rPr>
           <w:b/>
         </w:rPr>
-        <w:t>Person33</w:t>
-      </w:r>
+        <w:t>Person43</w:t>
+      </w:r>
+    </w:p>
+    <w:p>
+      <w:pPr>
+        <w:pStyle w:val="BodyText"/>
+      </w:pPr>
     </w:p>
     <w:p>
       <w:pPr>
@@ -676,8 +875,8 @@
           <w:szCs w:val="32"/>
         </w:rPr>
       </w:pPr>
-      <w:bookmarkStart w:id="14" w:name="info-sheet-3"/>
-      <w:bookmarkEnd w:id="14"/>
+      <w:bookmarkStart w:id="18" w:name="info-sheet-4"/>
+      <w:bookmarkEnd w:id="18"/>
       <w:r>
         <w:br w:type="page"/>
       </w:r>
@@ -695,18 +894,18 @@
       <w:pPr>
         <w:pStyle w:val="Heading2"/>
       </w:pPr>
-      <w:bookmarkStart w:id="15" w:name="attendee-4"/>
-      <w:bookmarkEnd w:id="15"/>
-      <w:r>
-        <w:t>Attendee 4</w:t>
-      </w:r>
-    </w:p>
-    <w:p>
-      <w:pPr>
-        <w:pStyle w:val="Heading2"/>
-      </w:pPr>
-      <w:bookmarkStart w:id="16" w:name="server-information-3"/>
-      <w:bookmarkEnd w:id="16"/>
+      <w:bookmarkStart w:id="19" w:name="attendee-5"/>
+      <w:bookmarkEnd w:id="19"/>
+      <w:r>
+        <w:t>Attendee 5</w:t>
+      </w:r>
+    </w:p>
+    <w:p>
+      <w:pPr>
+        <w:pStyle w:val="Heading2"/>
+      </w:pPr>
+      <w:bookmarkStart w:id="20" w:name="server-information-4"/>
+      <w:bookmarkEnd w:id="20"/>
       <w:r>
         <w:t>Server Information</w:t>
       </w:r>
@@ -722,7 +921,7 @@
         <w:rPr>
           <w:b/>
         </w:rPr>
-        <w:t>34.211.151.234</w:t>
+        <w:t>18.237.43.88</w:t>
       </w:r>
     </w:p>
     <w:p>
@@ -736,7 +935,13 @@
         <w:rPr>
           <w:b/>
         </w:rPr>
-        <w:t>phuseldw</w:t>
+        <w:t>phuseld</w:t>
+      </w:r>
+      <w:r>
+        <w:rPr>
+          <w:b/>
+        </w:rPr>
+        <w:t>w</w:t>
       </w:r>
     </w:p>
     <w:p>
@@ -750,13 +955,13 @@
         <w:rPr>
           <w:b/>
         </w:rPr>
-        <w:t>Silver11!</w:t>
+        <w:t>Amster11!</w:t>
       </w:r>
     </w:p>
     <w:p>
       <w:r>
         <w:pict>
-          <v:rect id="_x0000_i1028" style="width:0;height:1.5pt" o:hralign="center" o:hrstd="t" o:hr="t"/>
+          <v:rect id="_x0000_i1029" style="width:0;height:1.5pt" o:hralign="center" o:hrstd="t" o:hr="t"/>
         </w:pict>
       </w:r>
     </w:p>
@@ -764,8 +969,8 @@
       <w:pPr>
         <w:pStyle w:val="Heading2"/>
       </w:pPr>
-      <w:bookmarkStart w:id="17" w:name="values-for-exercises-3"/>
-      <w:bookmarkEnd w:id="17"/>
+      <w:bookmarkStart w:id="21" w:name="values-for-exercises-4"/>
+      <w:bookmarkEnd w:id="21"/>
       <w:r>
         <w:t>Values for Exercises</w:t>
       </w:r>
@@ -781,7 +986,7 @@
         <w:rPr>
           <w:b/>
         </w:rPr>
-        <w:t>Study4</w:t>
+        <w:t>Study5</w:t>
       </w:r>
     </w:p>
     <w:p>
@@ -795,7 +1000,7 @@
         <w:rPr>
           <w:b/>
         </w:rPr>
-        <w:t>NCT02270242</w:t>
+        <w:t>NCT02348203</w:t>
       </w:r>
     </w:p>
     <w:p>
@@ -809,7 +1014,7 @@
         <w:rPr>
           <w:b/>
         </w:rPr>
-        <w:t>TrtArm4-1</w:t>
+        <w:t>TrtArm5-1</w:t>
       </w:r>
     </w:p>
     <w:p>
@@ -823,7 +1028,7 @@
         <w:rPr>
           <w:b/>
         </w:rPr>
-        <w:t>TrtArm4-2</w:t>
+        <w:t>TrtArm5-2</w:t>
       </w:r>
     </w:p>
     <w:p>
@@ -837,7 +1042,7 @@
         <w:rPr>
           <w:b/>
         </w:rPr>
-        <w:t>Person41</w:t>
+        <w:t>Person51</w:t>
       </w:r>
     </w:p>
     <w:p>
@@ -851,7 +1056,7 @@
         <w:rPr>
           <w:b/>
         </w:rPr>
-        <w:t>Person42</w:t>
+        <w:t>Person52</w:t>
       </w:r>
     </w:p>
     <w:p>
@@ -865,8 +1070,13 @@
         <w:rPr>
           <w:b/>
         </w:rPr>
-        <w:t>Person43</w:t>
-      </w:r>
+        <w:t>Person53</w:t>
+      </w:r>
+    </w:p>
+    <w:p>
+      <w:pPr>
+        <w:pStyle w:val="BodyText"/>
+      </w:pPr>
     </w:p>
     <w:p>
       <w:pPr>
@@ -884,8 +1094,8 @@
           <w:szCs w:val="32"/>
         </w:rPr>
       </w:pPr>
-      <w:bookmarkStart w:id="18" w:name="info-sheet-4"/>
-      <w:bookmarkEnd w:id="18"/>
+      <w:bookmarkStart w:id="22" w:name="info-sheet-5"/>
+      <w:bookmarkEnd w:id="22"/>
       <w:r>
         <w:br w:type="page"/>
       </w:r>
@@ -903,18 +1113,18 @@
       <w:pPr>
         <w:pStyle w:val="Heading2"/>
       </w:pPr>
-      <w:bookmarkStart w:id="19" w:name="attendee-5"/>
-      <w:bookmarkEnd w:id="19"/>
-      <w:r>
-        <w:t>Attendee 5</w:t>
-      </w:r>
-    </w:p>
-    <w:p>
-      <w:pPr>
-        <w:pStyle w:val="Heading2"/>
-      </w:pPr>
-      <w:bookmarkStart w:id="20" w:name="server-information-4"/>
-      <w:bookmarkEnd w:id="20"/>
+      <w:bookmarkStart w:id="23" w:name="attendee-6"/>
+      <w:bookmarkEnd w:id="23"/>
+      <w:r>
+        <w:t>Attendee 6</w:t>
+      </w:r>
+    </w:p>
+    <w:p>
+      <w:pPr>
+        <w:pStyle w:val="Heading2"/>
+      </w:pPr>
+      <w:bookmarkStart w:id="24" w:name="server-information-5"/>
+      <w:bookmarkEnd w:id="24"/>
       <w:r>
         <w:t>Server Information</w:t>
       </w:r>
@@ -930,7 +1140,7 @@
         <w:rPr>
           <w:b/>
         </w:rPr>
-        <w:t>34.211.50.140</w:t>
+        <w:t>18.237.62.27</w:t>
       </w:r>
     </w:p>
     <w:p>
@@ -958,13 +1168,13 @@
         <w:rPr>
           <w:b/>
         </w:rPr>
-        <w:t>Silver11!</w:t>
+        <w:t>Amster11!</w:t>
       </w:r>
     </w:p>
     <w:p>
       <w:r>
         <w:pict>
-          <v:rect id="_x0000_i1029" style="width:0;height:1.5pt" o:hralign="center" o:hrstd="t" o:hr="t"/>
+          <v:rect id="_x0000_i1030" style="width:0;height:1.5pt" o:hralign="center" o:hrstd="t" o:hr="t"/>
         </w:pict>
       </w:r>
     </w:p>
@@ -972,8 +1182,8 @@
       <w:pPr>
         <w:pStyle w:val="Heading2"/>
       </w:pPr>
-      <w:bookmarkStart w:id="21" w:name="values-for-exercises-4"/>
-      <w:bookmarkEnd w:id="21"/>
+      <w:bookmarkStart w:id="25" w:name="values-for-exercises-5"/>
+      <w:bookmarkEnd w:id="25"/>
       <w:r>
         <w:t>Values for Exercises</w:t>
       </w:r>
@@ -989,7 +1199,7 @@
         <w:rPr>
           <w:b/>
         </w:rPr>
-        <w:t>Study5</w:t>
+        <w:t>Study6</w:t>
       </w:r>
     </w:p>
     <w:p>
@@ -1003,7 +1213,7 @@
         <w:rPr>
           <w:b/>
         </w:rPr>
-        <w:t>NCT02521285</w:t>
+        <w:t>NCT00565708</w:t>
       </w:r>
     </w:p>
     <w:p>
@@ -1017,7 +1227,7 @@
         <w:rPr>
           <w:b/>
         </w:rPr>
-        <w:t>TrtArm5-1</w:t>
+        <w:t>TrtArm6-1</w:t>
       </w:r>
     </w:p>
     <w:p>
@@ -1031,7 +1241,7 @@
         <w:rPr>
           <w:b/>
         </w:rPr>
-        <w:t>TrtArm5-2</w:t>
+        <w:t>TrtArm6-2</w:t>
       </w:r>
     </w:p>
     <w:p>
@@ -1045,7 +1255,7 @@
         <w:rPr>
           <w:b/>
         </w:rPr>
-        <w:t>Person51</w:t>
+        <w:t>Person61</w:t>
       </w:r>
     </w:p>
     <w:p>
@@ -1059,7 +1269,7 @@
         <w:rPr>
           <w:b/>
         </w:rPr>
-        <w:t>Person52</w:t>
+        <w:t>Person62</w:t>
       </w:r>
     </w:p>
     <w:p>
@@ -1073,8 +1283,13 @@
         <w:rPr>
           <w:b/>
         </w:rPr>
-        <w:t>Person53</w:t>
-      </w:r>
+        <w:t>Person63</w:t>
+      </w:r>
+    </w:p>
+    <w:p>
+      <w:pPr>
+        <w:pStyle w:val="BodyText"/>
+      </w:pPr>
     </w:p>
     <w:p>
       <w:pPr>
@@ -1092,8 +1307,8 @@
           <w:szCs w:val="32"/>
         </w:rPr>
       </w:pPr>
-      <w:bookmarkStart w:id="22" w:name="info-sheet-5"/>
-      <w:bookmarkEnd w:id="22"/>
+      <w:bookmarkStart w:id="26" w:name="info-sheet-6"/>
+      <w:bookmarkEnd w:id="26"/>
       <w:r>
         <w:br w:type="page"/>
       </w:r>
@@ -1111,20 +1326,23 @@
       <w:pPr>
         <w:pStyle w:val="Heading2"/>
       </w:pPr>
-      <w:bookmarkStart w:id="23" w:name="attendee-6"/>
-      <w:bookmarkEnd w:id="23"/>
-      <w:r>
-        <w:t>Attendee 6</w:t>
-      </w:r>
-    </w:p>
-    <w:p>
-      <w:pPr>
-        <w:pStyle w:val="Heading2"/>
-      </w:pPr>
-      <w:bookmarkStart w:id="24" w:name="server-information-5"/>
-      <w:bookmarkEnd w:id="24"/>
-      <w:r>
-        <w:t>Server Information</w:t>
+      <w:bookmarkStart w:id="27" w:name="attendee-7"/>
+      <w:bookmarkEnd w:id="27"/>
+      <w:r>
+        <w:t>Attendee 7</w:t>
+      </w:r>
+    </w:p>
+    <w:p>
+      <w:pPr>
+        <w:pStyle w:val="Heading2"/>
+      </w:pPr>
+      <w:bookmarkStart w:id="28" w:name="server-information-6"/>
+      <w:bookmarkEnd w:id="28"/>
+      <w:r>
+        <w:t>Server I</w:t>
+      </w:r>
+      <w:r>
+        <w:t>nformation</w:t>
       </w:r>
     </w:p>
     <w:p>
@@ -1138,7 +1356,7 @@
         <w:rPr>
           <w:b/>
         </w:rPr>
-        <w:t>34.221.186.70</w:t>
+        <w:t>34.211.58.197</w:t>
       </w:r>
     </w:p>
     <w:p>
@@ -1166,13 +1384,13 @@
         <w:rPr>
           <w:b/>
         </w:rPr>
-        <w:t>Silver11!</w:t>
+        <w:t>Amster11!</w:t>
       </w:r>
     </w:p>
     <w:p>
       <w:r>
         <w:pict>
-          <v:rect id="_x0000_i1030" style="width:0;height:1.5pt" o:hralign="center" o:hrstd="t" o:hr="t"/>
+          <v:rect id="_x0000_i1031" style="width:0;height:1.5pt" o:hralign="center" o:hrstd="t" o:hr="t"/>
         </w:pict>
       </w:r>
     </w:p>
@@ -1180,8 +1398,8 @@
       <w:pPr>
         <w:pStyle w:val="Heading2"/>
       </w:pPr>
-      <w:bookmarkStart w:id="25" w:name="values-for-exercises-5"/>
-      <w:bookmarkEnd w:id="25"/>
+      <w:bookmarkStart w:id="29" w:name="values-for-exercises-6"/>
+      <w:bookmarkEnd w:id="29"/>
       <w:r>
         <w:t>Values for Exercises</w:t>
       </w:r>
@@ -1197,7 +1415,7 @@
         <w:rPr>
           <w:b/>
         </w:rPr>
-        <w:t>Study6</w:t>
+        <w:t>Study7</w:t>
       </w:r>
     </w:p>
     <w:p>
@@ -1211,7 +1429,7 @@
         <w:rPr>
           <w:b/>
         </w:rPr>
-        <w:t>NCT02348203</w:t>
+        <w:t>NCT02578706</w:t>
       </w:r>
     </w:p>
     <w:p>
@@ -1225,7 +1443,7 @@
         <w:rPr>
           <w:b/>
         </w:rPr>
-        <w:t>TrtArm6-1</w:t>
+        <w:t>TrtArm7-1</w:t>
       </w:r>
     </w:p>
     <w:p>
@@ -1239,7 +1457,7 @@
         <w:rPr>
           <w:b/>
         </w:rPr>
-        <w:t>TrtArm6-2</w:t>
+        <w:t>TrtArm7-2</w:t>
       </w:r>
     </w:p>
     <w:p>
@@ -1253,7 +1471,7 @@
         <w:rPr>
           <w:b/>
         </w:rPr>
-        <w:t>Person61</w:t>
+        <w:t>Person71</w:t>
       </w:r>
     </w:p>
     <w:p>
@@ -1267,7 +1485,7 @@
         <w:rPr>
           <w:b/>
         </w:rPr>
-        <w:t>Person62</w:t>
+        <w:t>Person72</w:t>
       </w:r>
     </w:p>
     <w:p>
@@ -1281,8 +1499,13 @@
         <w:rPr>
           <w:b/>
         </w:rPr>
-        <w:t>Person63</w:t>
-      </w:r>
+        <w:t>Person73</w:t>
+      </w:r>
+    </w:p>
+    <w:p>
+      <w:pPr>
+        <w:pStyle w:val="BodyText"/>
+      </w:pPr>
     </w:p>
     <w:p>
       <w:pPr>
@@ -1300,8 +1523,8 @@
           <w:szCs w:val="32"/>
         </w:rPr>
       </w:pPr>
-      <w:bookmarkStart w:id="26" w:name="info-sheet-6"/>
-      <w:bookmarkEnd w:id="26"/>
+      <w:bookmarkStart w:id="30" w:name="info-sheet-7"/>
+      <w:bookmarkEnd w:id="30"/>
       <w:r>
         <w:br w:type="page"/>
       </w:r>
@@ -1319,18 +1542,18 @@
       <w:pPr>
         <w:pStyle w:val="Heading2"/>
       </w:pPr>
-      <w:bookmarkStart w:id="27" w:name="attendee-7"/>
-      <w:bookmarkEnd w:id="27"/>
-      <w:r>
-        <w:t>Attendee 7</w:t>
-      </w:r>
-    </w:p>
-    <w:p>
-      <w:pPr>
-        <w:pStyle w:val="Heading2"/>
-      </w:pPr>
-      <w:bookmarkStart w:id="28" w:name="server-information-6"/>
-      <w:bookmarkEnd w:id="28"/>
+      <w:bookmarkStart w:id="31" w:name="attendee-8"/>
+      <w:bookmarkEnd w:id="31"/>
+      <w:r>
+        <w:t>Attendee 8</w:t>
+      </w:r>
+    </w:p>
+    <w:p>
+      <w:pPr>
+        <w:pStyle w:val="Heading2"/>
+      </w:pPr>
+      <w:bookmarkStart w:id="32" w:name="server-information-7"/>
+      <w:bookmarkEnd w:id="32"/>
       <w:r>
         <w:t>Server Information</w:t>
       </w:r>
@@ -1346,7 +1569,7 @@
         <w:rPr>
           <w:b/>
         </w:rPr>
-        <w:t>54.185.80.209</w:t>
+        <w:t>34.212.172.44</w:t>
       </w:r>
     </w:p>
     <w:p>
@@ -1374,13 +1597,13 @@
         <w:rPr>
           <w:b/>
         </w:rPr>
-        <w:t>Silver11!</w:t>
+        <w:t>Amster11!</w:t>
       </w:r>
     </w:p>
     <w:p>
       <w:r>
         <w:pict>
-          <v:rect id="_x0000_i1031" style="width:0;height:1.5pt" o:hralign="center" o:hrstd="t" o:hr="t"/>
+          <v:rect id="_x0000_i1032" style="width:0;height:1.5pt" o:hralign="center" o:hrstd="t" o:hr="t"/>
         </w:pict>
       </w:r>
     </w:p>
@@ -1388,8 +1611,8 @@
       <w:pPr>
         <w:pStyle w:val="Heading2"/>
       </w:pPr>
-      <w:bookmarkStart w:id="29" w:name="values-for-exercises-6"/>
-      <w:bookmarkEnd w:id="29"/>
+      <w:bookmarkStart w:id="33" w:name="values-for-exercises-7"/>
+      <w:bookmarkEnd w:id="33"/>
       <w:r>
         <w:t>Values for Exercises</w:t>
       </w:r>
@@ -1405,7 +1628,7 @@
         <w:rPr>
           <w:b/>
         </w:rPr>
-        <w:t>Study7</w:t>
+        <w:t>Study8</w:t>
       </w:r>
     </w:p>
     <w:p>
@@ -1419,7 +1642,7 @@
         <w:rPr>
           <w:b/>
         </w:rPr>
-        <w:t>NCT00565708</w:t>
+        <w:t>NCT02415400</w:t>
       </w:r>
     </w:p>
     <w:p>
@@ -1433,7 +1656,7 @@
         <w:rPr>
           <w:b/>
         </w:rPr>
-        <w:t>TrtArm7-1</w:t>
+        <w:t>TrtArm8-1</w:t>
       </w:r>
     </w:p>
     <w:p>
@@ -1447,7 +1670,7 @@
         <w:rPr>
           <w:b/>
         </w:rPr>
-        <w:t>TrtArm7-2</w:t>
+        <w:t>TrtArm8-2</w:t>
       </w:r>
     </w:p>
     <w:p>
@@ -1461,7 +1684,7 @@
         <w:rPr>
           <w:b/>
         </w:rPr>
-        <w:t>Person71</w:t>
+        <w:t>Person81</w:t>
       </w:r>
     </w:p>
     <w:p>
@@ -1475,22 +1698,30 @@
         <w:rPr>
           <w:b/>
         </w:rPr>
-        <w:t>Person72</w:t>
-      </w:r>
-    </w:p>
-    <w:p>
-      <w:pPr>
-        <w:pStyle w:val="BodyText"/>
-      </w:pPr>
-      <w:r>
-        <w:t xml:space="preserve">Person Three: </w:t>
-      </w:r>
-      <w:r>
-        <w:rPr>
-          <w:b/>
-        </w:rPr>
-        <w:t>Person73</w:t>
-      </w:r>
+        <w:t>Person82</w:t>
+      </w:r>
+    </w:p>
+    <w:p>
+      <w:pPr>
+        <w:pStyle w:val="BodyText"/>
+      </w:pPr>
+      <w:r>
+        <w:t>Per</w:t>
+      </w:r>
+      <w:r>
+        <w:t xml:space="preserve">son Three: </w:t>
+      </w:r>
+      <w:r>
+        <w:rPr>
+          <w:b/>
+        </w:rPr>
+        <w:t>Person83</w:t>
+      </w:r>
+    </w:p>
+    <w:p>
+      <w:pPr>
+        <w:pStyle w:val="BodyText"/>
+      </w:pPr>
     </w:p>
     <w:p>
       <w:pPr>
@@ -1508,8 +1739,8 @@
           <w:szCs w:val="32"/>
         </w:rPr>
       </w:pPr>
-      <w:bookmarkStart w:id="30" w:name="info-sheet-7"/>
-      <w:bookmarkEnd w:id="30"/>
+      <w:bookmarkStart w:id="34" w:name="info-sheet-8"/>
+      <w:bookmarkEnd w:id="34"/>
       <w:r>
         <w:br w:type="page"/>
       </w:r>
@@ -1527,18 +1758,18 @@
       <w:pPr>
         <w:pStyle w:val="Heading2"/>
       </w:pPr>
-      <w:bookmarkStart w:id="31" w:name="attendee-8"/>
-      <w:bookmarkEnd w:id="31"/>
-      <w:r>
-        <w:t>Attendee 8</w:t>
-      </w:r>
-    </w:p>
-    <w:p>
-      <w:pPr>
-        <w:pStyle w:val="Heading2"/>
-      </w:pPr>
-      <w:bookmarkStart w:id="32" w:name="server-information-7"/>
-      <w:bookmarkEnd w:id="32"/>
+      <w:bookmarkStart w:id="35" w:name="attendee-9"/>
+      <w:bookmarkEnd w:id="35"/>
+      <w:r>
+        <w:t>Attendee 9</w:t>
+      </w:r>
+    </w:p>
+    <w:p>
+      <w:pPr>
+        <w:pStyle w:val="Heading2"/>
+      </w:pPr>
+      <w:bookmarkStart w:id="36" w:name="server-information-8"/>
+      <w:bookmarkEnd w:id="36"/>
       <w:r>
         <w:t>Server Information</w:t>
       </w:r>
@@ -1554,7 +1785,7 @@
         <w:rPr>
           <w:b/>
         </w:rPr>
-        <w:t>54.245.144.50</w:t>
+        <w:t>34.213.10.227</w:t>
       </w:r>
     </w:p>
     <w:p>
@@ -1582,13 +1813,13 @@
         <w:rPr>
           <w:b/>
         </w:rPr>
-        <w:t>Silver11!</w:t>
+        <w:t>Amster11!</w:t>
       </w:r>
     </w:p>
     <w:p>
       <w:r>
         <w:pict>
-          <v:rect id="_x0000_i1032" style="width:0;height:1.5pt" o:hralign="center" o:hrstd="t" o:hr="t"/>
+          <v:rect id="_x0000_i1033" style="width:0;height:1.5pt" o:hralign="center" o:hrstd="t" o:hr="t"/>
         </w:pict>
       </w:r>
     </w:p>
@@ -1596,8 +1827,8 @@
       <w:pPr>
         <w:pStyle w:val="Heading2"/>
       </w:pPr>
-      <w:bookmarkStart w:id="33" w:name="values-for-exercises-7"/>
-      <w:bookmarkEnd w:id="33"/>
+      <w:bookmarkStart w:id="37" w:name="values-for-exercises-8"/>
+      <w:bookmarkEnd w:id="37"/>
       <w:r>
         <w:t>Values for Exercises</w:t>
       </w:r>
@@ -1613,7 +1844,7 @@
         <w:rPr>
           <w:b/>
         </w:rPr>
-        <w:t>Study8</w:t>
+        <w:t>Study9</w:t>
       </w:r>
     </w:p>
     <w:p>
@@ -1627,7 +1858,7 @@
         <w:rPr>
           <w:b/>
         </w:rPr>
-        <w:t>NCT02578706</w:t>
+        <w:t>NCT01248468</w:t>
       </w:r>
     </w:p>
     <w:p>
@@ -1641,7 +1872,7 @@
         <w:rPr>
           <w:b/>
         </w:rPr>
-        <w:t>TrtArm8-1</w:t>
+        <w:t>TrtArm9-1</w:t>
       </w:r>
     </w:p>
     <w:p>
@@ -1655,7 +1886,7 @@
         <w:rPr>
           <w:b/>
         </w:rPr>
-        <w:t>TrtArm8-2</w:t>
+        <w:t>TrtArm9-2</w:t>
       </w:r>
     </w:p>
     <w:p>
@@ -1669,7 +1900,7 @@
         <w:rPr>
           <w:b/>
         </w:rPr>
-        <w:t>Person81</w:t>
+        <w:t>Person91</w:t>
       </w:r>
     </w:p>
     <w:p>
@@ -1683,7 +1914,7 @@
         <w:rPr>
           <w:b/>
         </w:rPr>
-        <w:t>Person82</w:t>
+        <w:t>Person92</w:t>
       </w:r>
     </w:p>
     <w:p>
@@ -1697,8 +1928,13 @@
         <w:rPr>
           <w:b/>
         </w:rPr>
-        <w:t>Person83</w:t>
-      </w:r>
+        <w:t>Person93</w:t>
+      </w:r>
+    </w:p>
+    <w:p>
+      <w:pPr>
+        <w:pStyle w:val="BodyText"/>
+      </w:pPr>
     </w:p>
     <w:p>
       <w:pPr>
@@ -1716,8 +1952,8 @@
           <w:szCs w:val="32"/>
         </w:rPr>
       </w:pPr>
-      <w:bookmarkStart w:id="34" w:name="info-sheet-8"/>
-      <w:bookmarkEnd w:id="34"/>
+      <w:bookmarkStart w:id="38" w:name="info-sheet-9"/>
+      <w:bookmarkEnd w:id="38"/>
       <w:r>
         <w:br w:type="page"/>
       </w:r>
@@ -1735,18 +1971,18 @@
       <w:pPr>
         <w:pStyle w:val="Heading2"/>
       </w:pPr>
-      <w:bookmarkStart w:id="35" w:name="attendee-9"/>
-      <w:bookmarkEnd w:id="35"/>
-      <w:r>
-        <w:t>Attendee 9</w:t>
-      </w:r>
-    </w:p>
-    <w:p>
-      <w:pPr>
-        <w:pStyle w:val="Heading2"/>
-      </w:pPr>
-      <w:bookmarkStart w:id="36" w:name="server-information-8"/>
-      <w:bookmarkEnd w:id="36"/>
+      <w:bookmarkStart w:id="39" w:name="attendee-10"/>
+      <w:bookmarkEnd w:id="39"/>
+      <w:r>
+        <w:t>Attendee 10</w:t>
+      </w:r>
+    </w:p>
+    <w:p>
+      <w:pPr>
+        <w:pStyle w:val="Heading2"/>
+      </w:pPr>
+      <w:bookmarkStart w:id="40" w:name="server-information-9"/>
+      <w:bookmarkEnd w:id="40"/>
       <w:r>
         <w:t>Server Information</w:t>
       </w:r>
@@ -1762,7 +1998,7 @@
         <w:rPr>
           <w:b/>
         </w:rPr>
-        <w:t>18.237.137.157</w:t>
+        <w:t>34.219.147.244</w:t>
       </w:r>
     </w:p>
     <w:p>
@@ -1790,13 +2026,13 @@
         <w:rPr>
           <w:b/>
         </w:rPr>
-        <w:t>Silver11!</w:t>
+        <w:t>Amster11!</w:t>
       </w:r>
     </w:p>
     <w:p>
       <w:r>
         <w:pict>
-          <v:rect id="_x0000_i1033" style="width:0;height:1.5pt" o:hralign="center" o:hrstd="t" o:hr="t"/>
+          <v:rect id="_x0000_i1034" style="width:0;height:1.5pt" o:hralign="center" o:hrstd="t" o:hr="t"/>
         </w:pict>
       </w:r>
     </w:p>
@@ -1804,8 +2040,8 @@
       <w:pPr>
         <w:pStyle w:val="Heading2"/>
       </w:pPr>
-      <w:bookmarkStart w:id="37" w:name="values-for-exercises-8"/>
-      <w:bookmarkEnd w:id="37"/>
+      <w:bookmarkStart w:id="41" w:name="values-for-exercises-9"/>
+      <w:bookmarkEnd w:id="41"/>
       <w:r>
         <w:t>Values for Exercises</w:t>
       </w:r>
@@ -1821,7 +2057,7 @@
         <w:rPr>
           <w:b/>
         </w:rPr>
-        <w:t>Study9</w:t>
+        <w:t>Study10</w:t>
       </w:r>
     </w:p>
     <w:p>
@@ -1835,7 +2071,7 @@
         <w:rPr>
           <w:b/>
         </w:rPr>
-        <w:t>NCT02415400</w:t>
+        <w:t>NCT02325466</w:t>
       </w:r>
     </w:p>
     <w:p>
@@ -1849,7 +2085,7 @@
         <w:rPr>
           <w:b/>
         </w:rPr>
-        <w:t>TrtArm9-1</w:t>
+        <w:t>TrtArm10-1</w:t>
       </w:r>
     </w:p>
     <w:p>
@@ -1863,7 +2099,7 @@
         <w:rPr>
           <w:b/>
         </w:rPr>
-        <w:t>TrtArm9-2</w:t>
+        <w:t>TrtArm10-2</w:t>
       </w:r>
     </w:p>
     <w:p>
@@ -1877,7 +2113,7 @@
         <w:rPr>
           <w:b/>
         </w:rPr>
-        <w:t>Person91</w:t>
+        <w:t>Person101</w:t>
       </w:r>
     </w:p>
     <w:p>
@@ -1891,7 +2127,7 @@
         <w:rPr>
           <w:b/>
         </w:rPr>
-        <w:t>Person92</w:t>
+        <w:t>Person102</w:t>
       </w:r>
     </w:p>
     <w:p>
@@ -1905,8 +2141,13 @@
         <w:rPr>
           <w:b/>
         </w:rPr>
-        <w:t>Person93</w:t>
-      </w:r>
+        <w:t>Person103</w:t>
+      </w:r>
+    </w:p>
+    <w:p>
+      <w:pPr>
+        <w:pStyle w:val="BodyText"/>
+      </w:pPr>
     </w:p>
     <w:p>
       <w:pPr>
@@ -1924,8 +2165,8 @@
           <w:szCs w:val="32"/>
         </w:rPr>
       </w:pPr>
-      <w:bookmarkStart w:id="38" w:name="info-sheet-9"/>
-      <w:bookmarkEnd w:id="38"/>
+      <w:bookmarkStart w:id="42" w:name="info-sheet-10"/>
+      <w:bookmarkEnd w:id="42"/>
       <w:r>
         <w:br w:type="page"/>
       </w:r>
@@ -1943,18 +2184,18 @@
       <w:pPr>
         <w:pStyle w:val="Heading2"/>
       </w:pPr>
-      <w:bookmarkStart w:id="39" w:name="attendee-10"/>
-      <w:bookmarkEnd w:id="39"/>
-      <w:r>
-        <w:t>Attendee 10</w:t>
-      </w:r>
-    </w:p>
-    <w:p>
-      <w:pPr>
-        <w:pStyle w:val="Heading2"/>
-      </w:pPr>
-      <w:bookmarkStart w:id="40" w:name="server-information-9"/>
-      <w:bookmarkEnd w:id="40"/>
+      <w:bookmarkStart w:id="43" w:name="attendee-11"/>
+      <w:bookmarkEnd w:id="43"/>
+      <w:r>
+        <w:t>Attendee 11</w:t>
+      </w:r>
+    </w:p>
+    <w:p>
+      <w:pPr>
+        <w:pStyle w:val="Heading2"/>
+      </w:pPr>
+      <w:bookmarkStart w:id="44" w:name="server-information-10"/>
+      <w:bookmarkEnd w:id="44"/>
       <w:r>
         <w:t>Server Information</w:t>
       </w:r>
@@ -1970,7 +2211,7 @@
         <w:rPr>
           <w:b/>
         </w:rPr>
-        <w:t>34.212.121.143</w:t>
+        <w:t>34.221.63.174</w:t>
       </w:r>
     </w:p>
     <w:p>
@@ -1998,13 +2239,13 @@
         <w:rPr>
           <w:b/>
         </w:rPr>
-        <w:t>Silver11!</w:t>
+        <w:t>Amster11!</w:t>
       </w:r>
     </w:p>
     <w:p>
       <w:r>
         <w:pict>
-          <v:rect id="_x0000_i1034" style="width:0;height:1.5pt" o:hralign="center" o:hrstd="t" o:hr="t"/>
+          <v:rect id="_x0000_i1035" style="width:0;height:1.5pt" o:hralign="center" o:hrstd="t" o:hr="t"/>
         </w:pict>
       </w:r>
     </w:p>
@@ -2012,8 +2253,8 @@
       <w:pPr>
         <w:pStyle w:val="Heading2"/>
       </w:pPr>
-      <w:bookmarkStart w:id="41" w:name="values-for-exercises-9"/>
-      <w:bookmarkEnd w:id="41"/>
+      <w:bookmarkStart w:id="45" w:name="values-for-exercises-10"/>
+      <w:bookmarkEnd w:id="45"/>
       <w:r>
         <w:t>Values for Exercises</w:t>
       </w:r>
@@ -2029,7 +2270,7 @@
         <w:rPr>
           <w:b/>
         </w:rPr>
-        <w:t>Study10</w:t>
+        <w:t>Study11</w:t>
       </w:r>
     </w:p>
     <w:p>
@@ -2043,21 +2284,24 @@
         <w:rPr>
           <w:b/>
         </w:rPr>
-        <w:t>NCT01248468</w:t>
-      </w:r>
-    </w:p>
-    <w:p>
-      <w:pPr>
-        <w:pStyle w:val="BodyText"/>
-      </w:pPr>
-      <w:r>
-        <w:t xml:space="preserve">Treat Arm One: </w:t>
-      </w:r>
-      <w:r>
-        <w:rPr>
-          <w:b/>
-        </w:rPr>
-        <w:t>TrtArm10-1</w:t>
+        <w:t>NCT02239120</w:t>
+      </w:r>
+    </w:p>
+    <w:p>
+      <w:pPr>
+        <w:pStyle w:val="BodyText"/>
+      </w:pPr>
+      <w:r>
+        <w:t>Treat Arm On</w:t>
+      </w:r>
+      <w:r>
+        <w:t xml:space="preserve">e: </w:t>
+      </w:r>
+      <w:r>
+        <w:rPr>
+          <w:b/>
+        </w:rPr>
+        <w:t>TrtArm11-1</w:t>
       </w:r>
     </w:p>
     <w:p>
@@ -2071,7 +2315,7 @@
         <w:rPr>
           <w:b/>
         </w:rPr>
-        <w:t>TrtArm10-2</w:t>
+        <w:t>TrtArm11-2</w:t>
       </w:r>
     </w:p>
     <w:p>
@@ -2085,7 +2329,7 @@
         <w:rPr>
           <w:b/>
         </w:rPr>
-        <w:t>Person101</w:t>
+        <w:t>Person111</w:t>
       </w:r>
     </w:p>
     <w:p>
@@ -2099,7 +2343,7 @@
         <w:rPr>
           <w:b/>
         </w:rPr>
-        <w:t>Person102</w:t>
+        <w:t>Person112</w:t>
       </w:r>
     </w:p>
     <w:p>
@@ -2113,8 +2357,13 @@
         <w:rPr>
           <w:b/>
         </w:rPr>
-        <w:t>Person103</w:t>
-      </w:r>
+        <w:t>Person113</w:t>
+      </w:r>
+    </w:p>
+    <w:p>
+      <w:pPr>
+        <w:pStyle w:val="BodyText"/>
+      </w:pPr>
     </w:p>
     <w:p>
       <w:pPr>
@@ -2132,8 +2381,8 @@
           <w:szCs w:val="32"/>
         </w:rPr>
       </w:pPr>
-      <w:bookmarkStart w:id="42" w:name="info-sheet-10"/>
-      <w:bookmarkEnd w:id="42"/>
+      <w:bookmarkStart w:id="46" w:name="info-sheet-11"/>
+      <w:bookmarkEnd w:id="46"/>
       <w:r>
         <w:br w:type="page"/>
       </w:r>
@@ -2151,18 +2400,18 @@
       <w:pPr>
         <w:pStyle w:val="Heading2"/>
       </w:pPr>
-      <w:bookmarkStart w:id="43" w:name="attendee-11"/>
-      <w:bookmarkEnd w:id="43"/>
-      <w:r>
-        <w:t>Attendee 11</w:t>
-      </w:r>
-    </w:p>
-    <w:p>
-      <w:pPr>
-        <w:pStyle w:val="Heading2"/>
-      </w:pPr>
-      <w:bookmarkStart w:id="44" w:name="server-information-10"/>
-      <w:bookmarkEnd w:id="44"/>
+      <w:bookmarkStart w:id="47" w:name="attendee-12"/>
+      <w:bookmarkEnd w:id="47"/>
+      <w:r>
+        <w:t>Attendee 12</w:t>
+      </w:r>
+    </w:p>
+    <w:p>
+      <w:pPr>
+        <w:pStyle w:val="Heading2"/>
+      </w:pPr>
+      <w:bookmarkStart w:id="48" w:name="server-information-11"/>
+      <w:bookmarkEnd w:id="48"/>
       <w:r>
         <w:t>Server Information</w:t>
       </w:r>
@@ -2178,7 +2427,7 @@
         <w:rPr>
           <w:b/>
         </w:rPr>
-        <w:t>34.209.152.42</w:t>
+        <w:t>35.162.217.55</w:t>
       </w:r>
     </w:p>
     <w:p>
@@ -2206,13 +2455,13 @@
         <w:rPr>
           <w:b/>
         </w:rPr>
-        <w:t>Silver11!</w:t>
+        <w:t>Amster11!</w:t>
       </w:r>
     </w:p>
     <w:p>
       <w:r>
         <w:pict>
-          <v:rect id="_x0000_i1035" style="width:0;height:1.5pt" o:hralign="center" o:hrstd="t" o:hr="t"/>
+          <v:rect id="_x0000_i1036" style="width:0;height:1.5pt" o:hralign="center" o:hrstd="t" o:hr="t"/>
         </w:pict>
       </w:r>
     </w:p>
@@ -2220,8 +2469,8 @@
       <w:pPr>
         <w:pStyle w:val="Heading2"/>
       </w:pPr>
-      <w:bookmarkStart w:id="45" w:name="values-for-exercises-10"/>
-      <w:bookmarkEnd w:id="45"/>
+      <w:bookmarkStart w:id="49" w:name="values-for-exercises-11"/>
+      <w:bookmarkEnd w:id="49"/>
       <w:r>
         <w:t>Values for Exercises</w:t>
       </w:r>
@@ -2237,7 +2486,7 @@
         <w:rPr>
           <w:b/>
         </w:rPr>
-        <w:t>Study11</w:t>
+        <w:t>Study12</w:t>
       </w:r>
     </w:p>
     <w:p>
@@ -2251,7 +2500,7 @@
         <w:rPr>
           <w:b/>
         </w:rPr>
-        <w:t>NCT02325466</w:t>
+        <w:t>NCT02237365</w:t>
       </w:r>
     </w:p>
     <w:p>
@@ -2265,7 +2514,7 @@
         <w:rPr>
           <w:b/>
         </w:rPr>
-        <w:t>TrtArm11-1</w:t>
+        <w:t>TrtArm12-1</w:t>
       </w:r>
     </w:p>
     <w:p>
@@ -2279,7 +2528,7 @@
         <w:rPr>
           <w:b/>
         </w:rPr>
-        <w:t>TrtArm11-2</w:t>
+        <w:t>TrtArm12-2</w:t>
       </w:r>
     </w:p>
     <w:p>
@@ -2293,7 +2542,7 @@
         <w:rPr>
           <w:b/>
         </w:rPr>
-        <w:t>Person111</w:t>
+        <w:t>Person121</w:t>
       </w:r>
     </w:p>
     <w:p>
@@ -2307,7 +2556,7 @@
         <w:rPr>
           <w:b/>
         </w:rPr>
-        <w:t>Person112</w:t>
+        <w:t>Person122</w:t>
       </w:r>
     </w:p>
     <w:p>
@@ -2321,8 +2570,13 @@
         <w:rPr>
           <w:b/>
         </w:rPr>
-        <w:t>Person113</w:t>
-      </w:r>
+        <w:t>Person123</w:t>
+      </w:r>
+    </w:p>
+    <w:p>
+      <w:pPr>
+        <w:pStyle w:val="BodyText"/>
+      </w:pPr>
     </w:p>
     <w:p>
       <w:pPr>
@@ -2340,8 +2594,8 @@
           <w:szCs w:val="32"/>
         </w:rPr>
       </w:pPr>
-      <w:bookmarkStart w:id="46" w:name="info-sheet-11"/>
-      <w:bookmarkEnd w:id="46"/>
+      <w:bookmarkStart w:id="50" w:name="info-sheet-12"/>
+      <w:bookmarkEnd w:id="50"/>
       <w:r>
         <w:br w:type="page"/>
       </w:r>
@@ -2359,18 +2613,18 @@
       <w:pPr>
         <w:pStyle w:val="Heading2"/>
       </w:pPr>
-      <w:bookmarkStart w:id="47" w:name="attendee-12"/>
-      <w:bookmarkEnd w:id="47"/>
-      <w:r>
-        <w:t>Attendee 12</w:t>
-      </w:r>
-    </w:p>
-    <w:p>
-      <w:pPr>
-        <w:pStyle w:val="Heading2"/>
-      </w:pPr>
-      <w:bookmarkStart w:id="48" w:name="server-information-11"/>
-      <w:bookmarkEnd w:id="48"/>
+      <w:bookmarkStart w:id="51" w:name="attendee-13"/>
+      <w:bookmarkEnd w:id="51"/>
+      <w:r>
+        <w:t>Attendee 13</w:t>
+      </w:r>
+    </w:p>
+    <w:p>
+      <w:pPr>
+        <w:pStyle w:val="Heading2"/>
+      </w:pPr>
+      <w:bookmarkStart w:id="52" w:name="server-information-12"/>
+      <w:bookmarkEnd w:id="52"/>
       <w:r>
         <w:t>Server Information</w:t>
       </w:r>
@@ -2386,7 +2640,7 @@
         <w:rPr>
           <w:b/>
         </w:rPr>
-        <w:t>34.222.249.92</w:t>
+        <w:t>35.167.252.62</w:t>
       </w:r>
     </w:p>
     <w:p>
@@ -2414,13 +2668,13 @@
         <w:rPr>
           <w:b/>
         </w:rPr>
-        <w:t>Silver11!</w:t>
+        <w:t>Amster11!</w:t>
       </w:r>
     </w:p>
     <w:p>
       <w:r>
         <w:pict>
-          <v:rect id="_x0000_i1036" style="width:0;height:1.5pt" o:hralign="center" o:hrstd="t" o:hr="t"/>
+          <v:rect id="_x0000_i1037" style="width:0;height:1.5pt" o:hralign="center" o:hrstd="t" o:hr="t"/>
         </w:pict>
       </w:r>
     </w:p>
@@ -2428,10 +2682,13 @@
       <w:pPr>
         <w:pStyle w:val="Heading2"/>
       </w:pPr>
-      <w:bookmarkStart w:id="49" w:name="values-for-exercises-11"/>
-      <w:bookmarkEnd w:id="49"/>
-      <w:r>
-        <w:t>Values for Exercises</w:t>
+      <w:bookmarkStart w:id="53" w:name="values-for-exercises-12"/>
+      <w:bookmarkEnd w:id="53"/>
+      <w:r>
+        <w:t xml:space="preserve">Values </w:t>
+      </w:r>
+      <w:r>
+        <w:t>for Exercises</w:t>
       </w:r>
     </w:p>
     <w:p>
@@ -2445,7 +2702,7 @@
         <w:rPr>
           <w:b/>
         </w:rPr>
-        <w:t>Study12</w:t>
+        <w:t>Study13</w:t>
       </w:r>
     </w:p>
     <w:p>
@@ -2459,7 +2716,7 @@
         <w:rPr>
           <w:b/>
         </w:rPr>
-        <w:t>NCT02239120</w:t>
+        <w:t>NCT02183220</w:t>
       </w:r>
     </w:p>
     <w:p>
@@ -2473,7 +2730,7 @@
         <w:rPr>
           <w:b/>
         </w:rPr>
-        <w:t>TrtArm12-1</w:t>
+        <w:t>TrtArm13-1</w:t>
       </w:r>
     </w:p>
     <w:p>
@@ -2487,7 +2744,7 @@
         <w:rPr>
           <w:b/>
         </w:rPr>
-        <w:t>TrtArm12-2</w:t>
+        <w:t>TrtArm13-2</w:t>
       </w:r>
     </w:p>
     <w:p>
@@ -2501,7 +2758,7 @@
         <w:rPr>
           <w:b/>
         </w:rPr>
-        <w:t>Person121</w:t>
+        <w:t>Person131</w:t>
       </w:r>
     </w:p>
     <w:p>
@@ -2515,7 +2772,7 @@
         <w:rPr>
           <w:b/>
         </w:rPr>
-        <w:t>Person122</w:t>
+        <w:t>Person132</w:t>
       </w:r>
     </w:p>
     <w:p>
@@ -2529,8 +2786,13 @@
         <w:rPr>
           <w:b/>
         </w:rPr>
-        <w:t>Person123</w:t>
-      </w:r>
+        <w:t>Person133</w:t>
+      </w:r>
+    </w:p>
+    <w:p>
+      <w:pPr>
+        <w:pStyle w:val="BodyText"/>
+      </w:pPr>
     </w:p>
     <w:p>
       <w:pPr>
@@ -2548,8 +2810,8 @@
           <w:szCs w:val="32"/>
         </w:rPr>
       </w:pPr>
-      <w:bookmarkStart w:id="50" w:name="info-sheet-12"/>
-      <w:bookmarkEnd w:id="50"/>
+      <w:bookmarkStart w:id="54" w:name="info-sheet-13"/>
+      <w:bookmarkEnd w:id="54"/>
       <w:r>
         <w:br w:type="page"/>
       </w:r>
@@ -2567,18 +2829,18 @@
       <w:pPr>
         <w:pStyle w:val="Heading2"/>
       </w:pPr>
-      <w:bookmarkStart w:id="51" w:name="attendee-13"/>
-      <w:bookmarkEnd w:id="51"/>
-      <w:r>
-        <w:t>Attendee 13</w:t>
-      </w:r>
-    </w:p>
-    <w:p>
-      <w:pPr>
-        <w:pStyle w:val="Heading2"/>
-      </w:pPr>
-      <w:bookmarkStart w:id="52" w:name="server-information-12"/>
-      <w:bookmarkEnd w:id="52"/>
+      <w:bookmarkStart w:id="55" w:name="attendee-14"/>
+      <w:bookmarkEnd w:id="55"/>
+      <w:r>
+        <w:t>Attendee 14</w:t>
+      </w:r>
+    </w:p>
+    <w:p>
+      <w:pPr>
+        <w:pStyle w:val="Heading2"/>
+      </w:pPr>
+      <w:bookmarkStart w:id="56" w:name="server-information-13"/>
+      <w:bookmarkEnd w:id="56"/>
       <w:r>
         <w:t>Server Information</w:t>
       </w:r>
@@ -2594,7 +2856,7 @@
         <w:rPr>
           <w:b/>
         </w:rPr>
-        <w:t>34.212.171.166</w:t>
+        <w:t>52.25.233.140</w:t>
       </w:r>
     </w:p>
     <w:p>
@@ -2622,13 +2884,13 @@
         <w:rPr>
           <w:b/>
         </w:rPr>
-        <w:t>Silver11!</w:t>
+        <w:t>Amster11!</w:t>
       </w:r>
     </w:p>
     <w:p>
       <w:r>
         <w:pict>
-          <v:rect id="_x0000_i1037" style="width:0;height:1.5pt" o:hralign="center" o:hrstd="t" o:hr="t"/>
+          <v:rect id="_x0000_i1038" style="width:0;height:1.5pt" o:hralign="center" o:hrstd="t" o:hr="t"/>
         </w:pict>
       </w:r>
     </w:p>
@@ -2636,8 +2898,8 @@
       <w:pPr>
         <w:pStyle w:val="Heading2"/>
       </w:pPr>
-      <w:bookmarkStart w:id="53" w:name="values-for-exercises-12"/>
-      <w:bookmarkEnd w:id="53"/>
+      <w:bookmarkStart w:id="57" w:name="values-for-exercises-13"/>
+      <w:bookmarkEnd w:id="57"/>
       <w:r>
         <w:t>Values for Exercises</w:t>
       </w:r>
@@ -2653,7 +2915,7 @@
         <w:rPr>
           <w:b/>
         </w:rPr>
-        <w:t>Study13</w:t>
+        <w:t>Study14</w:t>
       </w:r>
     </w:p>
     <w:p>
@@ -2667,7 +2929,7 @@
         <w:rPr>
           <w:b/>
         </w:rPr>
-        <w:t>NCT02237365</w:t>
+        <w:t>NCT02183688</w:t>
       </w:r>
     </w:p>
     <w:p>
@@ -2681,7 +2943,7 @@
         <w:rPr>
           <w:b/>
         </w:rPr>
-        <w:t>TrtArm13-1</w:t>
+        <w:t>TrtArm14-1</w:t>
       </w:r>
     </w:p>
     <w:p>
@@ -2695,7 +2957,7 @@
         <w:rPr>
           <w:b/>
         </w:rPr>
-        <w:t>TrtArm13-2</w:t>
+        <w:t>TrtArm14-2</w:t>
       </w:r>
     </w:p>
     <w:p>
@@ -2709,7 +2971,7 @@
         <w:rPr>
           <w:b/>
         </w:rPr>
-        <w:t>Person131</w:t>
+        <w:t>Person141</w:t>
       </w:r>
     </w:p>
     <w:p>
@@ -2723,7 +2985,7 @@
         <w:rPr>
           <w:b/>
         </w:rPr>
-        <w:t>Person132</w:t>
+        <w:t>Person142</w:t>
       </w:r>
     </w:p>
     <w:p>
@@ -2737,8 +2999,13 @@
         <w:rPr>
           <w:b/>
         </w:rPr>
-        <w:t>Person133</w:t>
-      </w:r>
+        <w:t>Person143</w:t>
+      </w:r>
+    </w:p>
+    <w:p>
+      <w:pPr>
+        <w:pStyle w:val="BodyText"/>
+      </w:pPr>
     </w:p>
     <w:p>
       <w:pPr>
@@ -2756,8 +3023,8 @@
           <w:szCs w:val="32"/>
         </w:rPr>
       </w:pPr>
-      <w:bookmarkStart w:id="54" w:name="info-sheet-13"/>
-      <w:bookmarkEnd w:id="54"/>
+      <w:bookmarkStart w:id="58" w:name="info-sheet-14"/>
+      <w:bookmarkEnd w:id="58"/>
       <w:r>
         <w:br w:type="page"/>
       </w:r>
@@ -2775,18 +3042,18 @@
       <w:pPr>
         <w:pStyle w:val="Heading2"/>
       </w:pPr>
-      <w:bookmarkStart w:id="55" w:name="attendee-14"/>
-      <w:bookmarkEnd w:id="55"/>
-      <w:r>
-        <w:t>Attendee 14</w:t>
-      </w:r>
-    </w:p>
-    <w:p>
-      <w:pPr>
-        <w:pStyle w:val="Heading2"/>
-      </w:pPr>
-      <w:bookmarkStart w:id="56" w:name="server-information-13"/>
-      <w:bookmarkEnd w:id="56"/>
+      <w:bookmarkStart w:id="59" w:name="attendee-15"/>
+      <w:bookmarkEnd w:id="59"/>
+      <w:r>
+        <w:t>Attendee 15</w:t>
+      </w:r>
+    </w:p>
+    <w:p>
+      <w:pPr>
+        <w:pStyle w:val="Heading2"/>
+      </w:pPr>
+      <w:bookmarkStart w:id="60" w:name="server-information-14"/>
+      <w:bookmarkEnd w:id="60"/>
       <w:r>
         <w:t>Server Information</w:t>
       </w:r>
@@ -2802,7 +3069,7 @@
         <w:rPr>
           <w:b/>
         </w:rPr>
-        <w:t>34.221.4.106</w:t>
+        <w:t>52.43.135.225</w:t>
       </w:r>
     </w:p>
     <w:p>
@@ -2830,13 +3097,13 @@
         <w:rPr>
           <w:b/>
         </w:rPr>
-        <w:t>Silver11!</w:t>
+        <w:t>Amster11!</w:t>
       </w:r>
     </w:p>
     <w:p>
       <w:r>
         <w:pict>
-          <v:rect id="_x0000_i1038" style="width:0;height:1.5pt" o:hralign="center" o:hrstd="t" o:hr="t"/>
+          <v:rect id="_x0000_i1039" style="width:0;height:1.5pt" o:hralign="center" o:hrstd="t" o:hr="t"/>
         </w:pict>
       </w:r>
     </w:p>
@@ -2844,8 +3111,8 @@
       <w:pPr>
         <w:pStyle w:val="Heading2"/>
       </w:pPr>
-      <w:bookmarkStart w:id="57" w:name="values-for-exercises-13"/>
-      <w:bookmarkEnd w:id="57"/>
+      <w:bookmarkStart w:id="61" w:name="values-for-exercises-14"/>
+      <w:bookmarkEnd w:id="61"/>
       <w:r>
         <w:t>Values for Exercises</w:t>
       </w:r>
@@ -2861,7 +3128,7 @@
         <w:rPr>
           <w:b/>
         </w:rPr>
-        <w:t>Study14</w:t>
+        <w:t>Study15</w:t>
       </w:r>
     </w:p>
     <w:p>
@@ -2875,7 +3142,7 @@
         <w:rPr>
           <w:b/>
         </w:rPr>
-        <w:t>NCT02183220</w:t>
+        <w:t>NCT02158806</w:t>
       </w:r>
     </w:p>
     <w:p>
@@ -2889,7 +3156,7 @@
         <w:rPr>
           <w:b/>
         </w:rPr>
-        <w:t>TrtArm14-1</w:t>
+        <w:t>TrtArm15-1</w:t>
       </w:r>
     </w:p>
     <w:p>
@@ -2903,7 +3170,7 @@
         <w:rPr>
           <w:b/>
         </w:rPr>
-        <w:t>TrtArm14-2</w:t>
+        <w:t>TrtArm15-2</w:t>
       </w:r>
     </w:p>
     <w:p>
@@ -2917,7 +3184,7 @@
         <w:rPr>
           <w:b/>
         </w:rPr>
-        <w:t>Person141</w:t>
+        <w:t>Person151</w:t>
       </w:r>
     </w:p>
     <w:p>
@@ -2931,7 +3198,7 @@
         <w:rPr>
           <w:b/>
         </w:rPr>
-        <w:t>Person142</w:t>
+        <w:t>Person152</w:t>
       </w:r>
     </w:p>
     <w:p>
@@ -2945,8 +3212,13 @@
         <w:rPr>
           <w:b/>
         </w:rPr>
-        <w:t>Person143</w:t>
-      </w:r>
+        <w:t>Person153</w:t>
+      </w:r>
+    </w:p>
+    <w:p>
+      <w:pPr>
+        <w:pStyle w:val="BodyText"/>
+      </w:pPr>
     </w:p>
     <w:p>
       <w:pPr>
@@ -2964,8 +3236,8 @@
           <w:szCs w:val="32"/>
         </w:rPr>
       </w:pPr>
-      <w:bookmarkStart w:id="58" w:name="info-sheet-14"/>
-      <w:bookmarkEnd w:id="58"/>
+      <w:bookmarkStart w:id="62" w:name="info-sheet-15"/>
+      <w:bookmarkEnd w:id="62"/>
       <w:r>
         <w:br w:type="page"/>
       </w:r>
@@ -2983,18 +3255,18 @@
       <w:pPr>
         <w:pStyle w:val="Heading2"/>
       </w:pPr>
-      <w:bookmarkStart w:id="59" w:name="attendee-15"/>
-      <w:bookmarkEnd w:id="59"/>
-      <w:r>
-        <w:t>Attendee 15</w:t>
-      </w:r>
-    </w:p>
-    <w:p>
-      <w:pPr>
-        <w:pStyle w:val="Heading2"/>
-      </w:pPr>
-      <w:bookmarkStart w:id="60" w:name="server-information-14"/>
-      <w:bookmarkEnd w:id="60"/>
+      <w:bookmarkStart w:id="63" w:name="attendee-16"/>
+      <w:bookmarkEnd w:id="63"/>
+      <w:r>
+        <w:t>Attendee 16</w:t>
+      </w:r>
+    </w:p>
+    <w:p>
+      <w:pPr>
+        <w:pStyle w:val="Heading2"/>
+      </w:pPr>
+      <w:bookmarkStart w:id="64" w:name="server-information-15"/>
+      <w:bookmarkEnd w:id="64"/>
       <w:r>
         <w:t>Server Information</w:t>
       </w:r>
@@ -3010,7 +3282,7 @@
         <w:rPr>
           <w:b/>
         </w:rPr>
-        <w:t>54.70.90.37</w:t>
+        <w:t>54.148.147.180</w:t>
       </w:r>
     </w:p>
     <w:p>
@@ -3038,13 +3310,13 @@
         <w:rPr>
           <w:b/>
         </w:rPr>
-        <w:t>Silver11!</w:t>
+        <w:t>Amster11!</w:t>
       </w:r>
     </w:p>
     <w:p>
       <w:r>
         <w:pict>
-          <v:rect id="_x0000_i1039" style="width:0;height:1.5pt" o:hralign="center" o:hrstd="t" o:hr="t"/>
+          <v:rect id="_x0000_i1040" style="width:0;height:1.5pt" o:hralign="center" o:hrstd="t" o:hr="t"/>
         </w:pict>
       </w:r>
     </w:p>
@@ -3052,8 +3324,8 @@
       <w:pPr>
         <w:pStyle w:val="Heading2"/>
       </w:pPr>
-      <w:bookmarkStart w:id="61" w:name="values-for-exercises-14"/>
-      <w:bookmarkEnd w:id="61"/>
+      <w:bookmarkStart w:id="65" w:name="values-for-exercises-15"/>
+      <w:bookmarkEnd w:id="65"/>
       <w:r>
         <w:t>Values for Exercises</w:t>
       </w:r>
@@ -3069,7 +3341,7 @@
         <w:rPr>
           <w:b/>
         </w:rPr>
-        <w:t>Study15</w:t>
+        <w:t>Study16</w:t>
       </w:r>
     </w:p>
     <w:p>
@@ -3083,7 +3355,7 @@
         <w:rPr>
           <w:b/>
         </w:rPr>
-        <w:t>NCT02183688</w:t>
+        <w:t>NCT02155985</w:t>
       </w:r>
     </w:p>
     <w:p>
@@ -3097,7 +3369,7 @@
         <w:rPr>
           <w:b/>
         </w:rPr>
-        <w:t>TrtArm15-1</w:t>
+        <w:t>TrtArm16-1</w:t>
       </w:r>
     </w:p>
     <w:p>
@@ -3111,7 +3383,7 @@
         <w:rPr>
           <w:b/>
         </w:rPr>
-        <w:t>TrtArm15-2</w:t>
+        <w:t>TrtArm16-2</w:t>
       </w:r>
     </w:p>
     <w:p>
@@ -3125,7 +3397,7 @@
         <w:rPr>
           <w:b/>
         </w:rPr>
-        <w:t>Person151</w:t>
+        <w:t>Person161</w:t>
       </w:r>
     </w:p>
     <w:p>
@@ -3139,7 +3411,7 @@
         <w:rPr>
           <w:b/>
         </w:rPr>
-        <w:t>Person152</w:t>
+        <w:t>Person162</w:t>
       </w:r>
     </w:p>
     <w:p>
@@ -3153,8 +3425,19 @@
         <w:rPr>
           <w:b/>
         </w:rPr>
-        <w:t>Person153</w:t>
-      </w:r>
+        <w:t>Perso</w:t>
+      </w:r>
+      <w:r>
+        <w:rPr>
+          <w:b/>
+        </w:rPr>
+        <w:t>n163</w:t>
+      </w:r>
+    </w:p>
+    <w:p>
+      <w:pPr>
+        <w:pStyle w:val="BodyText"/>
+      </w:pPr>
     </w:p>
     <w:p>
       <w:pPr>
@@ -3172,8 +3455,8 @@
           <w:szCs w:val="32"/>
         </w:rPr>
       </w:pPr>
-      <w:bookmarkStart w:id="62" w:name="info-sheet-15"/>
-      <w:bookmarkEnd w:id="62"/>
+      <w:bookmarkStart w:id="66" w:name="info-sheet-16"/>
+      <w:bookmarkEnd w:id="66"/>
       <w:r>
         <w:br w:type="page"/>
       </w:r>
@@ -3191,18 +3474,18 @@
       <w:pPr>
         <w:pStyle w:val="Heading2"/>
       </w:pPr>
-      <w:bookmarkStart w:id="63" w:name="attendee-16"/>
-      <w:bookmarkEnd w:id="63"/>
-      <w:r>
-        <w:t>Attendee 16</w:t>
-      </w:r>
-    </w:p>
-    <w:p>
-      <w:pPr>
-        <w:pStyle w:val="Heading2"/>
-      </w:pPr>
-      <w:bookmarkStart w:id="64" w:name="server-information-15"/>
-      <w:bookmarkEnd w:id="64"/>
+      <w:bookmarkStart w:id="67" w:name="attendee-17"/>
+      <w:bookmarkEnd w:id="67"/>
+      <w:r>
+        <w:t>Attendee 17</w:t>
+      </w:r>
+    </w:p>
+    <w:p>
+      <w:pPr>
+        <w:pStyle w:val="Heading2"/>
+      </w:pPr>
+      <w:bookmarkStart w:id="68" w:name="server-information-16"/>
+      <w:bookmarkEnd w:id="68"/>
       <w:r>
         <w:t>Server Information</w:t>
       </w:r>
@@ -3218,7 +3501,7 @@
         <w:rPr>
           <w:b/>
         </w:rPr>
-        <w:t>18.237.146.74</w:t>
+        <w:t>54.184.139.125</w:t>
       </w:r>
     </w:p>
     <w:p>
@@ -3246,13 +3529,13 @@
         <w:rPr>
           <w:b/>
         </w:rPr>
-        <w:t>Silver11!</w:t>
+        <w:t>Amster11!</w:t>
       </w:r>
     </w:p>
     <w:p>
       <w:r>
         <w:pict>
-          <v:rect id="_x0000_i1040" style="width:0;height:1.5pt" o:hralign="center" o:hrstd="t" o:hr="t"/>
+          <v:rect id="_x0000_i1041" style="width:0;height:1.5pt" o:hralign="center" o:hrstd="t" o:hr="t"/>
         </w:pict>
       </w:r>
     </w:p>
@@ -3260,8 +3543,8 @@
       <w:pPr>
         <w:pStyle w:val="Heading2"/>
       </w:pPr>
-      <w:bookmarkStart w:id="65" w:name="values-for-exercises-15"/>
-      <w:bookmarkEnd w:id="65"/>
+      <w:bookmarkStart w:id="69" w:name="values-for-exercises-16"/>
+      <w:bookmarkEnd w:id="69"/>
       <w:r>
         <w:t>Values for Exercises</w:t>
       </w:r>
@@ -3277,7 +3560,7 @@
         <w:rPr>
           <w:b/>
         </w:rPr>
-        <w:t>Study16</w:t>
+        <w:t>Study17</w:t>
       </w:r>
     </w:p>
     <w:p>
@@ -3291,7 +3574,7 @@
         <w:rPr>
           <w:b/>
         </w:rPr>
-        <w:t>NCT02158806</w:t>
+        <w:t>NCT02123849</w:t>
       </w:r>
     </w:p>
     <w:p>
@@ -3305,7 +3588,7 @@
         <w:rPr>
           <w:b/>
         </w:rPr>
-        <w:t>TrtArm16-1</w:t>
+        <w:t>TrtArm17-1</w:t>
       </w:r>
     </w:p>
     <w:p>
@@ -3319,7 +3602,7 @@
         <w:rPr>
           <w:b/>
         </w:rPr>
-        <w:t>TrtArm16-2</w:t>
+        <w:t>TrtArm17-2</w:t>
       </w:r>
     </w:p>
     <w:p>
@@ -3333,21 +3616,24 @@
         <w:rPr>
           <w:b/>
         </w:rPr>
-        <w:t>Person161</w:t>
-      </w:r>
-    </w:p>
-    <w:p>
-      <w:pPr>
-        <w:pStyle w:val="BodyText"/>
-      </w:pPr>
-      <w:r>
-        <w:t xml:space="preserve">Person Two: </w:t>
-      </w:r>
-      <w:r>
-        <w:rPr>
-          <w:b/>
-        </w:rPr>
-        <w:t>Person162</w:t>
+        <w:t>Person171</w:t>
+      </w:r>
+    </w:p>
+    <w:p>
+      <w:pPr>
+        <w:pStyle w:val="BodyText"/>
+      </w:pPr>
+      <w:r>
+        <w:t>Person Two:</w:t>
+      </w:r>
+      <w:r>
+        <w:t xml:space="preserve"> </w:t>
+      </w:r>
+      <w:r>
+        <w:rPr>
+          <w:b/>
+        </w:rPr>
+        <w:t>Person172</w:t>
       </w:r>
     </w:p>
     <w:p>
@@ -3361,8 +3647,13 @@
         <w:rPr>
           <w:b/>
         </w:rPr>
-        <w:t>Person163</w:t>
-      </w:r>
+        <w:t>Person173</w:t>
+      </w:r>
+    </w:p>
+    <w:p>
+      <w:pPr>
+        <w:pStyle w:val="BodyText"/>
+      </w:pPr>
     </w:p>
     <w:p>
       <w:pPr>
@@ -3380,8 +3671,8 @@
           <w:szCs w:val="32"/>
         </w:rPr>
       </w:pPr>
-      <w:bookmarkStart w:id="66" w:name="info-sheet-16"/>
-      <w:bookmarkEnd w:id="66"/>
+      <w:bookmarkStart w:id="70" w:name="info-sheet-17"/>
+      <w:bookmarkEnd w:id="70"/>
       <w:r>
         <w:br w:type="page"/>
       </w:r>
@@ -3399,18 +3690,18 @@
       <w:pPr>
         <w:pStyle w:val="Heading2"/>
       </w:pPr>
-      <w:bookmarkStart w:id="67" w:name="attendee-17"/>
-      <w:bookmarkEnd w:id="67"/>
-      <w:r>
-        <w:t>Attendee 17</w:t>
-      </w:r>
-    </w:p>
-    <w:p>
-      <w:pPr>
-        <w:pStyle w:val="Heading2"/>
-      </w:pPr>
-      <w:bookmarkStart w:id="68" w:name="server-information-16"/>
-      <w:bookmarkEnd w:id="68"/>
+      <w:bookmarkStart w:id="71" w:name="attendee-18"/>
+      <w:bookmarkEnd w:id="71"/>
+      <w:r>
+        <w:t>Attendee 18</w:t>
+      </w:r>
+    </w:p>
+    <w:p>
+      <w:pPr>
+        <w:pStyle w:val="Heading2"/>
+      </w:pPr>
+      <w:bookmarkStart w:id="72" w:name="server-information-17"/>
+      <w:bookmarkEnd w:id="72"/>
       <w:r>
         <w:t>Server Information</w:t>
       </w:r>
@@ -3426,7 +3717,7 @@
         <w:rPr>
           <w:b/>
         </w:rPr>
-        <w:t>35.162.1.240</w:t>
+        <w:t>54.190.11.144</w:t>
       </w:r>
     </w:p>
     <w:p>
@@ -3454,13 +3745,13 @@
         <w:rPr>
           <w:b/>
         </w:rPr>
-        <w:t>Silver11!</w:t>
+        <w:t>Amster11!</w:t>
       </w:r>
     </w:p>
     <w:p>
       <w:r>
         <w:pict>
-          <v:rect id="_x0000_i1041" style="width:0;height:1.5pt" o:hralign="center" o:hrstd="t" o:hr="t"/>
+          <v:rect id="_x0000_i1042" style="width:0;height:1.5pt" o:hralign="center" o:hrstd="t" o:hr="t"/>
         </w:pict>
       </w:r>
     </w:p>
@@ -3468,8 +3759,8 @@
       <w:pPr>
         <w:pStyle w:val="Heading2"/>
       </w:pPr>
-      <w:bookmarkStart w:id="69" w:name="values-for-exercises-16"/>
-      <w:bookmarkEnd w:id="69"/>
+      <w:bookmarkStart w:id="73" w:name="values-for-exercises-17"/>
+      <w:bookmarkEnd w:id="73"/>
       <w:r>
         <w:t>Values for Exercises</w:t>
       </w:r>
@@ -3485,7 +3776,7 @@
         <w:rPr>
           <w:b/>
         </w:rPr>
-        <w:t>Study17</w:t>
+        <w:t>Study18</w:t>
       </w:r>
     </w:p>
     <w:p>
@@ -3499,7 +3790,7 @@
         <w:rPr>
           <w:b/>
         </w:rPr>
-        <w:t>NCT02155985</w:t>
+        <w:t>NCT02090413</w:t>
       </w:r>
     </w:p>
     <w:p>
@@ -3513,7 +3804,7 @@
         <w:rPr>
           <w:b/>
         </w:rPr>
-        <w:t>TrtArm17-1</w:t>
+        <w:t>TrtArm18-1</w:t>
       </w:r>
     </w:p>
     <w:p>
@@ -3527,21 +3818,24 @@
         <w:rPr>
           <w:b/>
         </w:rPr>
-        <w:t>TrtArm17-2</w:t>
-      </w:r>
-    </w:p>
-    <w:p>
-      <w:pPr>
-        <w:pStyle w:val="BodyText"/>
-      </w:pPr>
-      <w:r>
-        <w:t xml:space="preserve">Person One: </w:t>
-      </w:r>
-      <w:r>
-        <w:rPr>
-          <w:b/>
-        </w:rPr>
-        <w:t>Person171</w:t>
+        <w:t>TrtArm18-2</w:t>
+      </w:r>
+    </w:p>
+    <w:p>
+      <w:pPr>
+        <w:pStyle w:val="BodyText"/>
+      </w:pPr>
+      <w:r>
+        <w:t>Pers</w:t>
+      </w:r>
+      <w:r>
+        <w:t xml:space="preserve">on One: </w:t>
+      </w:r>
+      <w:r>
+        <w:rPr>
+          <w:b/>
+        </w:rPr>
+        <w:t>Person181</w:t>
       </w:r>
     </w:p>
     <w:p>
@@ -3555,7 +3849,7 @@
         <w:rPr>
           <w:b/>
         </w:rPr>
-        <w:t>Person172</w:t>
+        <w:t>Person182</w:t>
       </w:r>
     </w:p>
     <w:p>
@@ -3569,8 +3863,13 @@
         <w:rPr>
           <w:b/>
         </w:rPr>
-        <w:t>Person173</w:t>
-      </w:r>
+        <w:t>Person183</w:t>
+      </w:r>
+    </w:p>
+    <w:p>
+      <w:pPr>
+        <w:pStyle w:val="BodyText"/>
+      </w:pPr>
     </w:p>
     <w:p>
       <w:pPr>
@@ -3588,8 +3887,8 @@
           <w:szCs w:val="32"/>
         </w:rPr>
       </w:pPr>
-      <w:bookmarkStart w:id="70" w:name="info-sheet-17"/>
-      <w:bookmarkEnd w:id="70"/>
+      <w:bookmarkStart w:id="74" w:name="info-sheet-18"/>
+      <w:bookmarkEnd w:id="74"/>
       <w:r>
         <w:br w:type="page"/>
       </w:r>
@@ -3607,18 +3906,18 @@
       <w:pPr>
         <w:pStyle w:val="Heading2"/>
       </w:pPr>
-      <w:bookmarkStart w:id="71" w:name="attendee-18"/>
-      <w:bookmarkEnd w:id="71"/>
-      <w:r>
-        <w:t>Attendee 18</w:t>
-      </w:r>
-    </w:p>
-    <w:p>
-      <w:pPr>
-        <w:pStyle w:val="Heading2"/>
-      </w:pPr>
-      <w:bookmarkStart w:id="72" w:name="server-information-17"/>
-      <w:bookmarkEnd w:id="72"/>
+      <w:bookmarkStart w:id="75" w:name="attendee-19"/>
+      <w:bookmarkEnd w:id="75"/>
+      <w:r>
+        <w:t>Attendee 19</w:t>
+      </w:r>
+    </w:p>
+    <w:p>
+      <w:pPr>
+        <w:pStyle w:val="Heading2"/>
+      </w:pPr>
+      <w:bookmarkStart w:id="76" w:name="server-information-18"/>
+      <w:bookmarkEnd w:id="76"/>
       <w:r>
         <w:t>Server Information</w:t>
       </w:r>
@@ -3634,7 +3933,7 @@
         <w:rPr>
           <w:b/>
         </w:rPr>
-        <w:t>54.244.215.73</w:t>
+        <w:t>54.200.183.88</w:t>
       </w:r>
     </w:p>
     <w:p>
@@ -3662,13 +3961,13 @@
         <w:rPr>
           <w:b/>
         </w:rPr>
-        <w:t>Silver11!</w:t>
+        <w:t>Amster11!</w:t>
       </w:r>
     </w:p>
     <w:p>
       <w:r>
         <w:pict>
-          <v:rect id="_x0000_i1042" style="width:0;height:1.5pt" o:hralign="center" o:hrstd="t" o:hr="t"/>
+          <v:rect id="_x0000_i1043" style="width:0;height:1.5pt" o:hralign="center" o:hrstd="t" o:hr="t"/>
         </w:pict>
       </w:r>
     </w:p>
@@ -3676,8 +3975,8 @@
       <w:pPr>
         <w:pStyle w:val="Heading2"/>
       </w:pPr>
-      <w:bookmarkStart w:id="73" w:name="values-for-exercises-17"/>
-      <w:bookmarkEnd w:id="73"/>
+      <w:bookmarkStart w:id="77" w:name="values-for-exercises-18"/>
+      <w:bookmarkEnd w:id="77"/>
       <w:r>
         <w:t>Values for Exercises</w:t>
       </w:r>
@@ -3693,7 +3992,7 @@
         <w:rPr>
           <w:b/>
         </w:rPr>
-        <w:t>Study18</w:t>
+        <w:t>Study19</w:t>
       </w:r>
     </w:p>
     <w:p>
@@ -3707,7 +4006,7 @@
         <w:rPr>
           <w:b/>
         </w:rPr>
-        <w:t>NCT02123849</w:t>
+        <w:t>NCT02301286</w:t>
       </w:r>
     </w:p>
     <w:p>
@@ -3721,7 +4020,7 @@
         <w:rPr>
           <w:b/>
         </w:rPr>
-        <w:t>TrtArm18-1</w:t>
+        <w:t>TrtArm19-1</w:t>
       </w:r>
     </w:p>
     <w:p>
@@ -3735,7 +4034,7 @@
         <w:rPr>
           <w:b/>
         </w:rPr>
-        <w:t>TrtArm18-2</w:t>
+        <w:t>TrtArm19-2</w:t>
       </w:r>
     </w:p>
     <w:p>
@@ -3749,7 +4048,7 @@
         <w:rPr>
           <w:b/>
         </w:rPr>
-        <w:t>Person181</w:t>
+        <w:t>Person191</w:t>
       </w:r>
     </w:p>
     <w:p>
@@ -3763,7 +4062,7 @@
         <w:rPr>
           <w:b/>
         </w:rPr>
-        <w:t>Person182</w:t>
+        <w:t>Person192</w:t>
       </w:r>
     </w:p>
     <w:p>
@@ -3777,8 +4076,13 @@
         <w:rPr>
           <w:b/>
         </w:rPr>
-        <w:t>Person183</w:t>
-      </w:r>
+        <w:t>Person193</w:t>
+      </w:r>
+    </w:p>
+    <w:p>
+      <w:pPr>
+        <w:pStyle w:val="BodyText"/>
+      </w:pPr>
     </w:p>
     <w:p>
       <w:pPr>
@@ -3796,8 +4100,8 @@
           <w:szCs w:val="32"/>
         </w:rPr>
       </w:pPr>
-      <w:bookmarkStart w:id="74" w:name="info-sheet-18"/>
-      <w:bookmarkEnd w:id="74"/>
+      <w:bookmarkStart w:id="78" w:name="info-sheet-19"/>
+      <w:bookmarkEnd w:id="78"/>
       <w:r>
         <w:br w:type="page"/>
       </w:r>
@@ -3815,18 +4119,18 @@
       <w:pPr>
         <w:pStyle w:val="Heading2"/>
       </w:pPr>
-      <w:bookmarkStart w:id="75" w:name="attendee-19"/>
-      <w:bookmarkEnd w:id="75"/>
-      <w:r>
-        <w:t>Attendee 19</w:t>
-      </w:r>
-    </w:p>
-    <w:p>
-      <w:pPr>
-        <w:pStyle w:val="Heading2"/>
-      </w:pPr>
-      <w:bookmarkStart w:id="76" w:name="server-information-18"/>
-      <w:bookmarkEnd w:id="76"/>
+      <w:bookmarkStart w:id="79" w:name="attendee-20"/>
+      <w:bookmarkEnd w:id="79"/>
+      <w:r>
+        <w:t>Attendee 20</w:t>
+      </w:r>
+    </w:p>
+    <w:p>
+      <w:pPr>
+        <w:pStyle w:val="Heading2"/>
+      </w:pPr>
+      <w:bookmarkStart w:id="80" w:name="server-information-19"/>
+      <w:bookmarkEnd w:id="80"/>
       <w:r>
         <w:t>Server Information</w:t>
       </w:r>
@@ -3842,13 +4146,7 @@
         <w:rPr>
           <w:b/>
         </w:rPr>
-        <w:t>52.</w:t>
-      </w:r>
-      <w:r>
-        <w:rPr>
-          <w:b/>
-        </w:rPr>
-        <w:t>40.147.223</w:t>
+        <w:t>54.200.43.255</w:t>
       </w:r>
     </w:p>
     <w:p>
@@ -3876,13 +4174,13 @@
         <w:rPr>
           <w:b/>
         </w:rPr>
-        <w:t>Silver11!</w:t>
+        <w:t>Amster11!</w:t>
       </w:r>
     </w:p>
     <w:p>
       <w:r>
         <w:pict>
-          <v:rect id="_x0000_i1043" style="width:0;height:1.5pt" o:hralign="center" o:hrstd="t" o:hr="t"/>
+          <v:rect id="_x0000_i1044" style="width:0;height:1.5pt" o:hralign="center" o:hrstd="t" o:hr="t"/>
         </w:pict>
       </w:r>
     </w:p>
@@ -3890,8 +4188,8 @@
       <w:pPr>
         <w:pStyle w:val="Heading2"/>
       </w:pPr>
-      <w:bookmarkStart w:id="77" w:name="values-for-exercises-18"/>
-      <w:bookmarkEnd w:id="77"/>
+      <w:bookmarkStart w:id="81" w:name="values-for-exercises-19"/>
+      <w:bookmarkEnd w:id="81"/>
       <w:r>
         <w:t>Values for Exercises</w:t>
       </w:r>
@@ -3907,7 +4205,7 @@
         <w:rPr>
           <w:b/>
         </w:rPr>
-        <w:t>Study19</w:t>
+        <w:t>Study20</w:t>
       </w:r>
     </w:p>
     <w:p>
@@ -3921,7 +4219,7 @@
         <w:rPr>
           <w:b/>
         </w:rPr>
-        <w:t>NCT02090413</w:t>
+        <w:t>NCT01361399</w:t>
       </w:r>
     </w:p>
     <w:p>
@@ -3935,7 +4233,7 @@
         <w:rPr>
           <w:b/>
         </w:rPr>
-        <w:t>TrtArm19-1</w:t>
+        <w:t>TrtArm20-1</w:t>
       </w:r>
     </w:p>
     <w:p>
@@ -3949,7 +4247,7 @@
         <w:rPr>
           <w:b/>
         </w:rPr>
-        <w:t>TrtArm19-2</w:t>
+        <w:t>TrtArm20-2</w:t>
       </w:r>
     </w:p>
     <w:p>
@@ -3963,7 +4261,7 @@
         <w:rPr>
           <w:b/>
         </w:rPr>
-        <w:t>Person191</w:t>
+        <w:t>Person201</w:t>
       </w:r>
     </w:p>
     <w:p>
@@ -3977,7 +4275,7 @@
         <w:rPr>
           <w:b/>
         </w:rPr>
-        <w:t>Person192</w:t>
+        <w:t>Person202</w:t>
       </w:r>
     </w:p>
     <w:p>
@@ -3991,8 +4289,13 @@
         <w:rPr>
           <w:b/>
         </w:rPr>
-        <w:t>Person193</w:t>
-      </w:r>
+        <w:t>Person203</w:t>
+      </w:r>
+    </w:p>
+    <w:p>
+      <w:pPr>
+        <w:pStyle w:val="BodyText"/>
+      </w:pPr>
     </w:p>
     <w:p>
       <w:pPr>
@@ -4010,8 +4313,8 @@
           <w:szCs w:val="32"/>
         </w:rPr>
       </w:pPr>
-      <w:bookmarkStart w:id="78" w:name="info-sheet-19"/>
-      <w:bookmarkEnd w:id="78"/>
+      <w:bookmarkStart w:id="82" w:name="info-sheet-20"/>
+      <w:bookmarkEnd w:id="82"/>
       <w:r>
         <w:br w:type="page"/>
       </w:r>
@@ -4029,18 +4332,18 @@
       <w:pPr>
         <w:pStyle w:val="Heading2"/>
       </w:pPr>
-      <w:bookmarkStart w:id="79" w:name="attendee-20"/>
-      <w:bookmarkEnd w:id="79"/>
-      <w:r>
-        <w:t>Attendee 20</w:t>
-      </w:r>
-    </w:p>
-    <w:p>
-      <w:pPr>
-        <w:pStyle w:val="Heading2"/>
-      </w:pPr>
-      <w:bookmarkStart w:id="80" w:name="server-information-19"/>
-      <w:bookmarkEnd w:id="80"/>
+      <w:bookmarkStart w:id="83" w:name="attendee-21"/>
+      <w:bookmarkEnd w:id="83"/>
+      <w:r>
+        <w:t>Attendee 21</w:t>
+      </w:r>
+    </w:p>
+    <w:p>
+      <w:pPr>
+        <w:pStyle w:val="Heading2"/>
+      </w:pPr>
+      <w:bookmarkStart w:id="84" w:name="server-information-20"/>
+      <w:bookmarkEnd w:id="84"/>
       <w:r>
         <w:t>Server Information</w:t>
       </w:r>
@@ -4056,13 +4359,7 @@
         <w:rPr>
           <w:b/>
         </w:rPr>
-        <w:t>34.</w:t>
-      </w:r>
-      <w:r>
-        <w:rPr>
-          <w:b/>
-        </w:rPr>
-        <w:t>219.43.239</w:t>
+        <w:t>54.202.54.138</w:t>
       </w:r>
     </w:p>
     <w:p>
@@ -4090,13 +4387,13 @@
         <w:rPr>
           <w:b/>
         </w:rPr>
-        <w:t>Silver11!</w:t>
+        <w:t>Amster11!</w:t>
       </w:r>
     </w:p>
     <w:p>
       <w:r>
         <w:pict>
-          <v:rect id="_x0000_i1044" style="width:0;height:1.5pt" o:hralign="center" o:hrstd="t" o:hr="t"/>
+          <v:rect id="_x0000_i1045" style="width:0;height:1.5pt" o:hralign="center" o:hrstd="t" o:hr="t"/>
         </w:pict>
       </w:r>
     </w:p>
@@ -4104,8 +4401,226 @@
       <w:pPr>
         <w:pStyle w:val="Heading2"/>
       </w:pPr>
-      <w:bookmarkStart w:id="81" w:name="values-for-exercises-19"/>
-      <w:bookmarkEnd w:id="81"/>
+      <w:bookmarkStart w:id="85" w:name="values-for-exercises-20"/>
+      <w:bookmarkEnd w:id="85"/>
+      <w:r>
+        <w:t>Values for Exe</w:t>
+      </w:r>
+      <w:r>
+        <w:t>rcises</w:t>
+      </w:r>
+    </w:p>
+    <w:p>
+      <w:pPr>
+        <w:pStyle w:val="FirstParagraph"/>
+      </w:pPr>
+      <w:r>
+        <w:t xml:space="preserve">Study: </w:t>
+      </w:r>
+      <w:r>
+        <w:rPr>
+          <w:b/>
+        </w:rPr>
+        <w:t>Study21</w:t>
+      </w:r>
+    </w:p>
+    <w:p>
+      <w:pPr>
+        <w:pStyle w:val="BodyText"/>
+      </w:pPr>
+      <w:r>
+        <w:t xml:space="preserve">NCTID: </w:t>
+      </w:r>
+      <w:r>
+        <w:rPr>
+          <w:b/>
+        </w:rPr>
+        <w:t>NCT02049762</w:t>
+      </w:r>
+    </w:p>
+    <w:p>
+      <w:pPr>
+        <w:pStyle w:val="BodyText"/>
+      </w:pPr>
+      <w:r>
+        <w:t xml:space="preserve">Treat Arm One: </w:t>
+      </w:r>
+      <w:r>
+        <w:rPr>
+          <w:b/>
+        </w:rPr>
+        <w:t>TrtArm21-1</w:t>
+      </w:r>
+    </w:p>
+    <w:p>
+      <w:pPr>
+        <w:pStyle w:val="BodyText"/>
+      </w:pPr>
+      <w:r>
+        <w:t xml:space="preserve">Treat Arm Two: </w:t>
+      </w:r>
+      <w:r>
+        <w:rPr>
+          <w:b/>
+        </w:rPr>
+        <w:t>TrtArm21-2</w:t>
+      </w:r>
+    </w:p>
+    <w:p>
+      <w:pPr>
+        <w:pStyle w:val="BodyText"/>
+      </w:pPr>
+      <w:r>
+        <w:t xml:space="preserve">Person One: </w:t>
+      </w:r>
+      <w:r>
+        <w:rPr>
+          <w:b/>
+        </w:rPr>
+        <w:t>Person211</w:t>
+      </w:r>
+    </w:p>
+    <w:p>
+      <w:pPr>
+        <w:pStyle w:val="BodyText"/>
+      </w:pPr>
+      <w:r>
+        <w:t xml:space="preserve">Person Two: </w:t>
+      </w:r>
+      <w:r>
+        <w:rPr>
+          <w:b/>
+        </w:rPr>
+        <w:t>Person212</w:t>
+      </w:r>
+    </w:p>
+    <w:p>
+      <w:pPr>
+        <w:pStyle w:val="BodyText"/>
+      </w:pPr>
+      <w:r>
+        <w:t xml:space="preserve">Person Three: </w:t>
+      </w:r>
+      <w:r>
+        <w:rPr>
+          <w:b/>
+        </w:rPr>
+        <w:t>Person213</w:t>
+      </w:r>
+    </w:p>
+    <w:p>
+      <w:pPr>
+        <w:pStyle w:val="BodyText"/>
+      </w:pPr>
+    </w:p>
+    <w:p>
+      <w:pPr>
+        <w:pStyle w:val="BodyText"/>
+      </w:pPr>
+    </w:p>
+    <w:p>
+      <w:pPr>
+        <w:rPr>
+          <w:rFonts w:asciiTheme="majorHAnsi" w:eastAsiaTheme="majorEastAsia" w:hAnsiTheme="majorHAnsi" w:cstheme="majorBidi"/>
+          <w:b/>
+          <w:bCs/>
+          <w:color w:val="345A8A" w:themeColor="accent1" w:themeShade="B5"/>
+          <w:sz w:val="32"/>
+          <w:szCs w:val="32"/>
+        </w:rPr>
+      </w:pPr>
+      <w:bookmarkStart w:id="86" w:name="info-sheet-21"/>
+      <w:bookmarkEnd w:id="86"/>
+      <w:r>
+        <w:br w:type="page"/>
+      </w:r>
+    </w:p>
+    <w:p>
+      <w:pPr>
+        <w:pStyle w:val="Heading1"/>
+      </w:pPr>
+      <w:bookmarkStart w:id="87" w:name="_GoBack"/>
+      <w:bookmarkEnd w:id="87"/>
+      <w:r>
+        <w:lastRenderedPageBreak/>
+        <w:t>Info Sheet</w:t>
+      </w:r>
+    </w:p>
+    <w:p>
+      <w:pPr>
+        <w:pStyle w:val="Heading2"/>
+      </w:pPr>
+      <w:bookmarkStart w:id="88" w:name="attendee-22"/>
+      <w:bookmarkEnd w:id="88"/>
+      <w:r>
+        <w:t>Attendee 22</w:t>
+      </w:r>
+    </w:p>
+    <w:p>
+      <w:pPr>
+        <w:pStyle w:val="Heading2"/>
+      </w:pPr>
+      <w:bookmarkStart w:id="89" w:name="server-information-21"/>
+      <w:bookmarkEnd w:id="89"/>
+      <w:r>
+        <w:t>Server Information</w:t>
+      </w:r>
+    </w:p>
+    <w:p>
+      <w:pPr>
+        <w:pStyle w:val="FirstParagraph"/>
+      </w:pPr>
+      <w:r>
+        <w:t xml:space="preserve">Computer: </w:t>
+      </w:r>
+      <w:r>
+        <w:rPr>
+          <w:b/>
+        </w:rPr>
+        <w:t>54.245.52.99</w:t>
+      </w:r>
+    </w:p>
+    <w:p>
+      <w:pPr>
+        <w:pStyle w:val="BodyText"/>
+      </w:pPr>
+      <w:r>
+        <w:t xml:space="preserve">User name: </w:t>
+      </w:r>
+      <w:r>
+        <w:rPr>
+          <w:b/>
+        </w:rPr>
+        <w:t>phuseldw</w:t>
+      </w:r>
+    </w:p>
+    <w:p>
+      <w:pPr>
+        <w:pStyle w:val="BodyText"/>
+      </w:pPr>
+      <w:r>
+        <w:t xml:space="preserve">Password: </w:t>
+      </w:r>
+      <w:r>
+        <w:rPr>
+          <w:b/>
+        </w:rPr>
+        <w:t>Amster11!</w:t>
+      </w:r>
+    </w:p>
+    <w:p>
+      <w:r>
+        <w:pict>
+          <v:rect id="_x0000_i1046" style="width:0;height:1.5pt" o:hralign="center" o:hrstd="t" o:hr="t"/>
+        </w:pict>
+      </w:r>
+    </w:p>
+    <w:p>
+      <w:pPr>
+        <w:pStyle w:val="Heading2"/>
+      </w:pPr>
+      <w:bookmarkStart w:id="90" w:name="values-for-exercises-21"/>
+      <w:bookmarkEnd w:id="90"/>
       <w:r>
         <w:t>Values for Exercises</w:t>
       </w:r>
@@ -4121,7 +4636,7 @@
         <w:rPr>
           <w:b/>
         </w:rPr>
-        <w:t>Study20</w:t>
+        <w:t>Study22</w:t>
       </w:r>
     </w:p>
     <w:p>
@@ -4135,16 +4650,8 @@
         <w:rPr>
           <w:b/>
         </w:rPr>
-        <w:t>NCT</w:t>
-      </w:r>
-      <w:r>
-        <w:rPr>
-          <w:b/>
-        </w:rPr>
-        <w:t>01361399</w:t>
-      </w:r>
-      <w:bookmarkStart w:id="82" w:name="_GoBack"/>
-      <w:bookmarkEnd w:id="82"/>
+        <w:t>NCT01902498</w:t>
+      </w:r>
     </w:p>
     <w:p>
       <w:pPr>
@@ -4157,7 +4664,7 @@
         <w:rPr>
           <w:b/>
         </w:rPr>
-        <w:t>TrtArm20-1</w:t>
+        <w:t>TrtArm22-1</w:t>
       </w:r>
     </w:p>
     <w:p>
@@ -4171,7 +4678,7 @@
         <w:rPr>
           <w:b/>
         </w:rPr>
-        <w:t>TrtArm20-2</w:t>
+        <w:t>TrtArm22-2</w:t>
       </w:r>
     </w:p>
     <w:p>
@@ -4185,7 +4692,7 @@
         <w:rPr>
           <w:b/>
         </w:rPr>
-        <w:t>Person201</w:t>
+        <w:t>Person221</w:t>
       </w:r>
     </w:p>
     <w:p>
@@ -4199,7 +4706,7 @@
         <w:rPr>
           <w:b/>
         </w:rPr>
-        <w:t>Person202</w:t>
+        <w:t>Person222</w:t>
       </w:r>
     </w:p>
     <w:p>
@@ -4213,7 +4720,7 @@
         <w:rPr>
           <w:b/>
         </w:rPr>
-        <w:t>Person203</w:t>
+        <w:t>Person223</w:t>
       </w:r>
     </w:p>
     <w:p>
@@ -4277,9 +4784,9 @@
 <file path=word/numbering.xml><?xml version="1.0" encoding="utf-8"?>
 <w:numbering xmlns:wpc="http://schemas.microsoft.com/office/word/2010/wordprocessingCanvas" xmlns:cx="http://schemas.microsoft.com/office/drawing/2014/chartex" xmlns:cx1="http://schemas.microsoft.com/office/drawing/2015/9/8/chartex" xmlns:cx2="http://schemas.microsoft.com/office/drawing/2015/10/21/chartex" xmlns:cx3="http://schemas.microsoft.com/office/drawing/2016/5/9/chartex" xmlns:cx4="http://schemas.microsoft.com/office/drawing/2016/5/10/chartex" xmlns:cx5="http://schemas.microsoft.com/office/drawing/2016/5/11/chartex" xmlns:cx6="http://schemas.microsoft.com/office/drawing/2016/5/12/chartex" xmlns:cx7="http://schemas.microsoft.com/office/drawing/2016/5/13/chartex" xmlns:cx8="http://schemas.microsoft.com/office/drawing/2016/5/14/chartex" xmlns:mc="http://schemas.openxmlformats.org/markup-compatibility/2006" xmlns:aink="http://schemas.microsoft.com/office/drawing/2016/ink" xmlns:am3d="http://schemas.microsoft.com/office/drawing/2017/model3d" xmlns:o="urn:schemas-microsoft-com:office:office" xmlns:r="http://schemas.openxmlformats.org/officeDocument/2006/relationships" xmlns:m="http://schemas.openxmlformats.org/officeDocument/2006/math" xmlns:v="urn:schemas-microsoft-com:vml" xmlns:wp14="http://schemas.microsoft.com/office/word/2010/wordprocessingDrawing" xmlns:wp="http://schemas.openxmlformats.org/drawingml/2006/wordprocessingDrawing" xmlns:w10="urn:schemas-microsoft-com:office:word" xmlns:w="http://schemas.openxmlformats.org/wordprocessingml/2006/main" xmlns:w14="http://schemas.microsoft.com/office/word/2010/wordml" xmlns:w15="http://schemas.microsoft.com/office/word/2012/wordml" xmlns:w16cid="http://schemas.microsoft.com/office/word/2016/wordml/cid" xmlns:w16se="http://schemas.microsoft.com/office/word/2015/wordml/symex" xmlns:wpg="http://schemas.microsoft.com/office/word/2010/wordprocessingGroup" xmlns:wpi="http://schemas.microsoft.com/office/word/2010/wordprocessingInk" xmlns:wne="http://schemas.microsoft.com/office/word/2006/wordml" xmlns:wps="http://schemas.microsoft.com/office/word/2010/wordprocessingShape" mc:Ignorable="w14 w15 w16se w16cid wp14">
   <w:abstractNum w:abstractNumId="0" w15:restartNumberingAfterBreak="0">
-    <w:nsid w:val="A2C9EC6A"/>
+    <w:nsid w:val="E17F69BA"/>
     <w:multiLevelType w:val="multilevel"/>
-    <w:tmpl w:val="4CC6BF96"/>
+    <w:tmpl w:val="BDD63DF4"/>
     <w:lvl w:ilvl="0">
       <w:numFmt w:val="bullet"/>
       <w:lvlText w:val=" "/>
@@ -4369,9 +4876,9 @@
     </w:lvl>
   </w:abstractNum>
   <w:abstractNum w:abstractNumId="1" w15:restartNumberingAfterBreak="0">
-    <w:nsid w:val="E17F69BA"/>
+    <w:nsid w:val="5E73EDC7"/>
     <w:multiLevelType w:val="multilevel"/>
-    <w:tmpl w:val="5F62C1F4"/>
+    <w:tmpl w:val="23086D82"/>
     <w:lvl w:ilvl="0">
       <w:numFmt w:val="bullet"/>
       <w:lvlText w:val=" "/>
@@ -4461,10 +4968,10 @@
     </w:lvl>
   </w:abstractNum>
   <w:num w:numId="1">
-    <w:abstractNumId w:val="1"/>
+    <w:abstractNumId w:val="0"/>
   </w:num>
   <w:num w:numId="2">
-    <w:abstractNumId w:val="0"/>
+    <w:abstractNumId w:val="1"/>
   </w:num>
 </w:numbering>
 </file>
@@ -4624,13 +5131,6 @@
     <w:lsdException w:name="Light Shading"/>
     <w:lsdException w:name="Light List"/>
     <w:lsdException w:name="Light Grid"/>
-    <w:lsdException w:name="Medium Shading 1"/>
-    <w:lsdException w:name="Medium Shading 2"/>
-    <w:lsdException w:name="Medium List 1"/>
-    <w:lsdException w:name="Medium List 2"/>
-    <w:lsdException w:name="Medium Grid 1"/>
-    <w:lsdException w:name="Medium Grid 2"/>
-    <w:lsdException w:name="Medium Grid 3"/>
     <w:lsdException w:name="Dark List"/>
     <w:lsdException w:name="Colorful Shading"/>
     <w:lsdException w:name="Colorful List"/>

</xml_diff>

<commit_message>
Info sheet and pooling script
</commit_message>
<xml_diff>
--- a/EUConnect19/scripts/R/admin/InfoSheet.docx
+++ b/EUConnect19/scripts/R/admin/InfoSheet.docx
@@ -39,6 +39,11 @@
       </w:r>
     </w:p>
     <w:p>
+      <w:r>
+        <w:br w:type="page"/>
+      </w:r>
+    </w:p>
+    <w:p>
       <w:pPr>
         <w:pStyle w:val="BodyText"/>
       </w:pPr>
@@ -236,16 +241,18 @@
       </w:pPr>
     </w:p>
     <w:p>
-      <w:pPr>
-        <w:pStyle w:val="BodyText"/>
-      </w:pPr>
+      <w:r>
+        <w:br w:type="page"/>
+      </w:r>
     </w:p>
     <w:p>
       <w:pPr>
         <w:pStyle w:val="Heading1"/>
       </w:pPr>
       <w:bookmarkStart w:id="6" w:name="info-sheet-1"/>
+      <w:bookmarkStart w:id="7" w:name="_GoBack"/>
       <w:bookmarkEnd w:id="6"/>
+      <w:bookmarkEnd w:id="7"/>
       <w:r>
         <w:lastRenderedPageBreak/>
         <w:t>Info Sheet</w:t>
@@ -255,8 +262,8 @@
       <w:pPr>
         <w:pStyle w:val="Heading2"/>
       </w:pPr>
-      <w:bookmarkStart w:id="7" w:name="attendee-2"/>
-      <w:bookmarkEnd w:id="7"/>
+      <w:bookmarkStart w:id="8" w:name="attendee-2"/>
+      <w:bookmarkEnd w:id="8"/>
       <w:r>
         <w:t>Attendee 2</w:t>
       </w:r>
@@ -265,8 +272,8 @@
       <w:pPr>
         <w:pStyle w:val="Heading2"/>
       </w:pPr>
-      <w:bookmarkStart w:id="8" w:name="server-information-1"/>
-      <w:bookmarkEnd w:id="8"/>
+      <w:bookmarkStart w:id="9" w:name="server-information-1"/>
+      <w:bookmarkEnd w:id="9"/>
       <w:r>
         <w:t>Server Information</w:t>
       </w:r>
@@ -324,8 +331,8 @@
       <w:pPr>
         <w:pStyle w:val="Heading2"/>
       </w:pPr>
-      <w:bookmarkStart w:id="9" w:name="values-for-exercises-1"/>
-      <w:bookmarkEnd w:id="9"/>
+      <w:bookmarkStart w:id="10" w:name="values-for-exercises-1"/>
+      <w:bookmarkEnd w:id="10"/>
       <w:r>
         <w:t>Values for Exercises</w:t>
       </w:r>
@@ -449,8 +456,8 @@
           <w:szCs w:val="32"/>
         </w:rPr>
       </w:pPr>
-      <w:bookmarkStart w:id="10" w:name="info-sheet-2"/>
-      <w:bookmarkEnd w:id="10"/>
+      <w:bookmarkStart w:id="11" w:name="info-sheet-2"/>
+      <w:bookmarkEnd w:id="11"/>
       <w:r>
         <w:br w:type="page"/>
       </w:r>
@@ -468,8 +475,8 @@
       <w:pPr>
         <w:pStyle w:val="Heading2"/>
       </w:pPr>
-      <w:bookmarkStart w:id="11" w:name="attendee-3"/>
-      <w:bookmarkEnd w:id="11"/>
+      <w:bookmarkStart w:id="12" w:name="attendee-3"/>
+      <w:bookmarkEnd w:id="12"/>
       <w:r>
         <w:t>Attendee 3</w:t>
       </w:r>
@@ -478,8 +485,8 @@
       <w:pPr>
         <w:pStyle w:val="Heading2"/>
       </w:pPr>
-      <w:bookmarkStart w:id="12" w:name="server-information-2"/>
-      <w:bookmarkEnd w:id="12"/>
+      <w:bookmarkStart w:id="13" w:name="server-information-2"/>
+      <w:bookmarkEnd w:id="13"/>
       <w:r>
         <w:t>Server Information</w:t>
       </w:r>
@@ -537,8 +544,8 @@
       <w:pPr>
         <w:pStyle w:val="Heading2"/>
       </w:pPr>
-      <w:bookmarkStart w:id="13" w:name="values-for-exercises-2"/>
-      <w:bookmarkEnd w:id="13"/>
+      <w:bookmarkStart w:id="14" w:name="values-for-exercises-2"/>
+      <w:bookmarkEnd w:id="14"/>
       <w:r>
         <w:t>Values for Exercises</w:t>
       </w:r>
@@ -662,8 +669,8 @@
           <w:szCs w:val="32"/>
         </w:rPr>
       </w:pPr>
-      <w:bookmarkStart w:id="14" w:name="info-sheet-3"/>
-      <w:bookmarkEnd w:id="14"/>
+      <w:bookmarkStart w:id="15" w:name="info-sheet-3"/>
+      <w:bookmarkEnd w:id="15"/>
       <w:r>
         <w:br w:type="page"/>
       </w:r>
@@ -681,8 +688,8 @@
       <w:pPr>
         <w:pStyle w:val="Heading2"/>
       </w:pPr>
-      <w:bookmarkStart w:id="15" w:name="attendee-4"/>
-      <w:bookmarkEnd w:id="15"/>
+      <w:bookmarkStart w:id="16" w:name="attendee-4"/>
+      <w:bookmarkEnd w:id="16"/>
       <w:r>
         <w:t>Attendee 4</w:t>
       </w:r>
@@ -691,8 +698,8 @@
       <w:pPr>
         <w:pStyle w:val="Heading2"/>
       </w:pPr>
-      <w:bookmarkStart w:id="16" w:name="server-information-3"/>
-      <w:bookmarkEnd w:id="16"/>
+      <w:bookmarkStart w:id="17" w:name="server-information-3"/>
+      <w:bookmarkEnd w:id="17"/>
       <w:r>
         <w:t>Server Information</w:t>
       </w:r>
@@ -750,8 +757,8 @@
       <w:pPr>
         <w:pStyle w:val="Heading2"/>
       </w:pPr>
-      <w:bookmarkStart w:id="17" w:name="values-for-exercises-3"/>
-      <w:bookmarkEnd w:id="17"/>
+      <w:bookmarkStart w:id="18" w:name="values-for-exercises-3"/>
+      <w:bookmarkEnd w:id="18"/>
       <w:r>
         <w:t>Values for Exercises</w:t>
       </w:r>
@@ -875,8 +882,8 @@
           <w:szCs w:val="32"/>
         </w:rPr>
       </w:pPr>
-      <w:bookmarkStart w:id="18" w:name="info-sheet-4"/>
-      <w:bookmarkEnd w:id="18"/>
+      <w:bookmarkStart w:id="19" w:name="info-sheet-4"/>
+      <w:bookmarkEnd w:id="19"/>
       <w:r>
         <w:br w:type="page"/>
       </w:r>
@@ -894,8 +901,8 @@
       <w:pPr>
         <w:pStyle w:val="Heading2"/>
       </w:pPr>
-      <w:bookmarkStart w:id="19" w:name="attendee-5"/>
-      <w:bookmarkEnd w:id="19"/>
+      <w:bookmarkStart w:id="20" w:name="attendee-5"/>
+      <w:bookmarkEnd w:id="20"/>
       <w:r>
         <w:t>Attendee 5</w:t>
       </w:r>
@@ -904,8 +911,8 @@
       <w:pPr>
         <w:pStyle w:val="Heading2"/>
       </w:pPr>
-      <w:bookmarkStart w:id="20" w:name="server-information-4"/>
-      <w:bookmarkEnd w:id="20"/>
+      <w:bookmarkStart w:id="21" w:name="server-information-4"/>
+      <w:bookmarkEnd w:id="21"/>
       <w:r>
         <w:t>Server Information</w:t>
       </w:r>
@@ -935,13 +942,7 @@
         <w:rPr>
           <w:b/>
         </w:rPr>
-        <w:t>phuseld</w:t>
-      </w:r>
-      <w:r>
-        <w:rPr>
-          <w:b/>
-        </w:rPr>
-        <w:t>w</w:t>
+        <w:t>phuseldw</w:t>
       </w:r>
     </w:p>
     <w:p>
@@ -969,8 +970,8 @@
       <w:pPr>
         <w:pStyle w:val="Heading2"/>
       </w:pPr>
-      <w:bookmarkStart w:id="21" w:name="values-for-exercises-4"/>
-      <w:bookmarkEnd w:id="21"/>
+      <w:bookmarkStart w:id="22" w:name="values-for-exercises-4"/>
+      <w:bookmarkEnd w:id="22"/>
       <w:r>
         <w:t>Values for Exercises</w:t>
       </w:r>
@@ -1094,8 +1095,8 @@
           <w:szCs w:val="32"/>
         </w:rPr>
       </w:pPr>
-      <w:bookmarkStart w:id="22" w:name="info-sheet-5"/>
-      <w:bookmarkEnd w:id="22"/>
+      <w:bookmarkStart w:id="23" w:name="info-sheet-5"/>
+      <w:bookmarkEnd w:id="23"/>
       <w:r>
         <w:br w:type="page"/>
       </w:r>
@@ -1113,8 +1114,8 @@
       <w:pPr>
         <w:pStyle w:val="Heading2"/>
       </w:pPr>
-      <w:bookmarkStart w:id="23" w:name="attendee-6"/>
-      <w:bookmarkEnd w:id="23"/>
+      <w:bookmarkStart w:id="24" w:name="attendee-6"/>
+      <w:bookmarkEnd w:id="24"/>
       <w:r>
         <w:t>Attendee 6</w:t>
       </w:r>
@@ -1123,8 +1124,8 @@
       <w:pPr>
         <w:pStyle w:val="Heading2"/>
       </w:pPr>
-      <w:bookmarkStart w:id="24" w:name="server-information-5"/>
-      <w:bookmarkEnd w:id="24"/>
+      <w:bookmarkStart w:id="25" w:name="server-information-5"/>
+      <w:bookmarkEnd w:id="25"/>
       <w:r>
         <w:t>Server Information</w:t>
       </w:r>
@@ -1182,8 +1183,8 @@
       <w:pPr>
         <w:pStyle w:val="Heading2"/>
       </w:pPr>
-      <w:bookmarkStart w:id="25" w:name="values-for-exercises-5"/>
-      <w:bookmarkEnd w:id="25"/>
+      <w:bookmarkStart w:id="26" w:name="values-for-exercises-5"/>
+      <w:bookmarkEnd w:id="26"/>
       <w:r>
         <w:t>Values for Exercises</w:t>
       </w:r>
@@ -1307,8 +1308,8 @@
           <w:szCs w:val="32"/>
         </w:rPr>
       </w:pPr>
-      <w:bookmarkStart w:id="26" w:name="info-sheet-6"/>
-      <w:bookmarkEnd w:id="26"/>
+      <w:bookmarkStart w:id="27" w:name="info-sheet-6"/>
+      <w:bookmarkEnd w:id="27"/>
       <w:r>
         <w:br w:type="page"/>
       </w:r>
@@ -1326,8 +1327,8 @@
       <w:pPr>
         <w:pStyle w:val="Heading2"/>
       </w:pPr>
-      <w:bookmarkStart w:id="27" w:name="attendee-7"/>
-      <w:bookmarkEnd w:id="27"/>
+      <w:bookmarkStart w:id="28" w:name="attendee-7"/>
+      <w:bookmarkEnd w:id="28"/>
       <w:r>
         <w:t>Attendee 7</w:t>
       </w:r>
@@ -1336,13 +1337,10 @@
       <w:pPr>
         <w:pStyle w:val="Heading2"/>
       </w:pPr>
-      <w:bookmarkStart w:id="28" w:name="server-information-6"/>
-      <w:bookmarkEnd w:id="28"/>
-      <w:r>
-        <w:t>Server I</w:t>
-      </w:r>
-      <w:r>
-        <w:t>nformation</w:t>
+      <w:bookmarkStart w:id="29" w:name="server-information-6"/>
+      <w:bookmarkEnd w:id="29"/>
+      <w:r>
+        <w:t>Server Information</w:t>
       </w:r>
     </w:p>
     <w:p>
@@ -1398,8 +1396,8 @@
       <w:pPr>
         <w:pStyle w:val="Heading2"/>
       </w:pPr>
-      <w:bookmarkStart w:id="29" w:name="values-for-exercises-6"/>
-      <w:bookmarkEnd w:id="29"/>
+      <w:bookmarkStart w:id="30" w:name="values-for-exercises-6"/>
+      <w:bookmarkEnd w:id="30"/>
       <w:r>
         <w:t>Values for Exercises</w:t>
       </w:r>
@@ -1523,8 +1521,8 @@
           <w:szCs w:val="32"/>
         </w:rPr>
       </w:pPr>
-      <w:bookmarkStart w:id="30" w:name="info-sheet-7"/>
-      <w:bookmarkEnd w:id="30"/>
+      <w:bookmarkStart w:id="31" w:name="info-sheet-7"/>
+      <w:bookmarkEnd w:id="31"/>
       <w:r>
         <w:br w:type="page"/>
       </w:r>
@@ -1542,8 +1540,8 @@
       <w:pPr>
         <w:pStyle w:val="Heading2"/>
       </w:pPr>
-      <w:bookmarkStart w:id="31" w:name="attendee-8"/>
-      <w:bookmarkEnd w:id="31"/>
+      <w:bookmarkStart w:id="32" w:name="attendee-8"/>
+      <w:bookmarkEnd w:id="32"/>
       <w:r>
         <w:t>Attendee 8</w:t>
       </w:r>
@@ -1552,8 +1550,8 @@
       <w:pPr>
         <w:pStyle w:val="Heading2"/>
       </w:pPr>
-      <w:bookmarkStart w:id="32" w:name="server-information-7"/>
-      <w:bookmarkEnd w:id="32"/>
+      <w:bookmarkStart w:id="33" w:name="server-information-7"/>
+      <w:bookmarkEnd w:id="33"/>
       <w:r>
         <w:t>Server Information</w:t>
       </w:r>
@@ -1611,8 +1609,8 @@
       <w:pPr>
         <w:pStyle w:val="Heading2"/>
       </w:pPr>
-      <w:bookmarkStart w:id="33" w:name="values-for-exercises-7"/>
-      <w:bookmarkEnd w:id="33"/>
+      <w:bookmarkStart w:id="34" w:name="values-for-exercises-7"/>
+      <w:bookmarkEnd w:id="34"/>
       <w:r>
         <w:t>Values for Exercises</w:t>
       </w:r>
@@ -1706,10 +1704,7 @@
         <w:pStyle w:val="BodyText"/>
       </w:pPr>
       <w:r>
-        <w:t>Per</w:t>
-      </w:r>
-      <w:r>
-        <w:t xml:space="preserve">son Three: </w:t>
+        <w:t xml:space="preserve">Person Three: </w:t>
       </w:r>
       <w:r>
         <w:rPr>
@@ -1739,8 +1734,8 @@
           <w:szCs w:val="32"/>
         </w:rPr>
       </w:pPr>
-      <w:bookmarkStart w:id="34" w:name="info-sheet-8"/>
-      <w:bookmarkEnd w:id="34"/>
+      <w:bookmarkStart w:id="35" w:name="info-sheet-8"/>
+      <w:bookmarkEnd w:id="35"/>
       <w:r>
         <w:br w:type="page"/>
       </w:r>
@@ -1758,8 +1753,8 @@
       <w:pPr>
         <w:pStyle w:val="Heading2"/>
       </w:pPr>
-      <w:bookmarkStart w:id="35" w:name="attendee-9"/>
-      <w:bookmarkEnd w:id="35"/>
+      <w:bookmarkStart w:id="36" w:name="attendee-9"/>
+      <w:bookmarkEnd w:id="36"/>
       <w:r>
         <w:t>Attendee 9</w:t>
       </w:r>
@@ -1768,8 +1763,8 @@
       <w:pPr>
         <w:pStyle w:val="Heading2"/>
       </w:pPr>
-      <w:bookmarkStart w:id="36" w:name="server-information-8"/>
-      <w:bookmarkEnd w:id="36"/>
+      <w:bookmarkStart w:id="37" w:name="server-information-8"/>
+      <w:bookmarkEnd w:id="37"/>
       <w:r>
         <w:t>Server Information</w:t>
       </w:r>
@@ -1827,8 +1822,8 @@
       <w:pPr>
         <w:pStyle w:val="Heading2"/>
       </w:pPr>
-      <w:bookmarkStart w:id="37" w:name="values-for-exercises-8"/>
-      <w:bookmarkEnd w:id="37"/>
+      <w:bookmarkStart w:id="38" w:name="values-for-exercises-8"/>
+      <w:bookmarkEnd w:id="38"/>
       <w:r>
         <w:t>Values for Exercises</w:t>
       </w:r>
@@ -1952,8 +1947,8 @@
           <w:szCs w:val="32"/>
         </w:rPr>
       </w:pPr>
-      <w:bookmarkStart w:id="38" w:name="info-sheet-9"/>
-      <w:bookmarkEnd w:id="38"/>
+      <w:bookmarkStart w:id="39" w:name="info-sheet-9"/>
+      <w:bookmarkEnd w:id="39"/>
       <w:r>
         <w:br w:type="page"/>
       </w:r>
@@ -1971,8 +1966,8 @@
       <w:pPr>
         <w:pStyle w:val="Heading2"/>
       </w:pPr>
-      <w:bookmarkStart w:id="39" w:name="attendee-10"/>
-      <w:bookmarkEnd w:id="39"/>
+      <w:bookmarkStart w:id="40" w:name="attendee-10"/>
+      <w:bookmarkEnd w:id="40"/>
       <w:r>
         <w:t>Attendee 10</w:t>
       </w:r>
@@ -1981,8 +1976,8 @@
       <w:pPr>
         <w:pStyle w:val="Heading2"/>
       </w:pPr>
-      <w:bookmarkStart w:id="40" w:name="server-information-9"/>
-      <w:bookmarkEnd w:id="40"/>
+      <w:bookmarkStart w:id="41" w:name="server-information-9"/>
+      <w:bookmarkEnd w:id="41"/>
       <w:r>
         <w:t>Server Information</w:t>
       </w:r>
@@ -2040,8 +2035,8 @@
       <w:pPr>
         <w:pStyle w:val="Heading2"/>
       </w:pPr>
-      <w:bookmarkStart w:id="41" w:name="values-for-exercises-9"/>
-      <w:bookmarkEnd w:id="41"/>
+      <w:bookmarkStart w:id="42" w:name="values-for-exercises-9"/>
+      <w:bookmarkEnd w:id="42"/>
       <w:r>
         <w:t>Values for Exercises</w:t>
       </w:r>
@@ -2165,8 +2160,8 @@
           <w:szCs w:val="32"/>
         </w:rPr>
       </w:pPr>
-      <w:bookmarkStart w:id="42" w:name="info-sheet-10"/>
-      <w:bookmarkEnd w:id="42"/>
+      <w:bookmarkStart w:id="43" w:name="info-sheet-10"/>
+      <w:bookmarkEnd w:id="43"/>
       <w:r>
         <w:br w:type="page"/>
       </w:r>
@@ -2184,8 +2179,8 @@
       <w:pPr>
         <w:pStyle w:val="Heading2"/>
       </w:pPr>
-      <w:bookmarkStart w:id="43" w:name="attendee-11"/>
-      <w:bookmarkEnd w:id="43"/>
+      <w:bookmarkStart w:id="44" w:name="attendee-11"/>
+      <w:bookmarkEnd w:id="44"/>
       <w:r>
         <w:t>Attendee 11</w:t>
       </w:r>
@@ -2194,8 +2189,8 @@
       <w:pPr>
         <w:pStyle w:val="Heading2"/>
       </w:pPr>
-      <w:bookmarkStart w:id="44" w:name="server-information-10"/>
-      <w:bookmarkEnd w:id="44"/>
+      <w:bookmarkStart w:id="45" w:name="server-information-10"/>
+      <w:bookmarkEnd w:id="45"/>
       <w:r>
         <w:t>Server Information</w:t>
       </w:r>
@@ -2253,8 +2248,8 @@
       <w:pPr>
         <w:pStyle w:val="Heading2"/>
       </w:pPr>
-      <w:bookmarkStart w:id="45" w:name="values-for-exercises-10"/>
-      <w:bookmarkEnd w:id="45"/>
+      <w:bookmarkStart w:id="46" w:name="values-for-exercises-10"/>
+      <w:bookmarkEnd w:id="46"/>
       <w:r>
         <w:t>Values for Exercises</w:t>
       </w:r>
@@ -2292,10 +2287,7 @@
         <w:pStyle w:val="BodyText"/>
       </w:pPr>
       <w:r>
-        <w:t>Treat Arm On</w:t>
-      </w:r>
-      <w:r>
-        <w:t xml:space="preserve">e: </w:t>
+        <w:t xml:space="preserve">Treat Arm One: </w:t>
       </w:r>
       <w:r>
         <w:rPr>
@@ -2381,8 +2373,8 @@
           <w:szCs w:val="32"/>
         </w:rPr>
       </w:pPr>
-      <w:bookmarkStart w:id="46" w:name="info-sheet-11"/>
-      <w:bookmarkEnd w:id="46"/>
+      <w:bookmarkStart w:id="47" w:name="info-sheet-11"/>
+      <w:bookmarkEnd w:id="47"/>
       <w:r>
         <w:br w:type="page"/>
       </w:r>
@@ -2400,8 +2392,8 @@
       <w:pPr>
         <w:pStyle w:val="Heading2"/>
       </w:pPr>
-      <w:bookmarkStart w:id="47" w:name="attendee-12"/>
-      <w:bookmarkEnd w:id="47"/>
+      <w:bookmarkStart w:id="48" w:name="attendee-12"/>
+      <w:bookmarkEnd w:id="48"/>
       <w:r>
         <w:t>Attendee 12</w:t>
       </w:r>
@@ -2410,8 +2402,8 @@
       <w:pPr>
         <w:pStyle w:val="Heading2"/>
       </w:pPr>
-      <w:bookmarkStart w:id="48" w:name="server-information-11"/>
-      <w:bookmarkEnd w:id="48"/>
+      <w:bookmarkStart w:id="49" w:name="server-information-11"/>
+      <w:bookmarkEnd w:id="49"/>
       <w:r>
         <w:t>Server Information</w:t>
       </w:r>
@@ -2469,8 +2461,8 @@
       <w:pPr>
         <w:pStyle w:val="Heading2"/>
       </w:pPr>
-      <w:bookmarkStart w:id="49" w:name="values-for-exercises-11"/>
-      <w:bookmarkEnd w:id="49"/>
+      <w:bookmarkStart w:id="50" w:name="values-for-exercises-11"/>
+      <w:bookmarkEnd w:id="50"/>
       <w:r>
         <w:t>Values for Exercises</w:t>
       </w:r>
@@ -2594,8 +2586,8 @@
           <w:szCs w:val="32"/>
         </w:rPr>
       </w:pPr>
-      <w:bookmarkStart w:id="50" w:name="info-sheet-12"/>
-      <w:bookmarkEnd w:id="50"/>
+      <w:bookmarkStart w:id="51" w:name="info-sheet-12"/>
+      <w:bookmarkEnd w:id="51"/>
       <w:r>
         <w:br w:type="page"/>
       </w:r>
@@ -2613,8 +2605,8 @@
       <w:pPr>
         <w:pStyle w:val="Heading2"/>
       </w:pPr>
-      <w:bookmarkStart w:id="51" w:name="attendee-13"/>
-      <w:bookmarkEnd w:id="51"/>
+      <w:bookmarkStart w:id="52" w:name="attendee-13"/>
+      <w:bookmarkEnd w:id="52"/>
       <w:r>
         <w:t>Attendee 13</w:t>
       </w:r>
@@ -2623,8 +2615,8 @@
       <w:pPr>
         <w:pStyle w:val="Heading2"/>
       </w:pPr>
-      <w:bookmarkStart w:id="52" w:name="server-information-12"/>
-      <w:bookmarkEnd w:id="52"/>
+      <w:bookmarkStart w:id="53" w:name="server-information-12"/>
+      <w:bookmarkEnd w:id="53"/>
       <w:r>
         <w:t>Server Information</w:t>
       </w:r>
@@ -2682,13 +2674,10 @@
       <w:pPr>
         <w:pStyle w:val="Heading2"/>
       </w:pPr>
-      <w:bookmarkStart w:id="53" w:name="values-for-exercises-12"/>
-      <w:bookmarkEnd w:id="53"/>
-      <w:r>
-        <w:t xml:space="preserve">Values </w:t>
-      </w:r>
-      <w:r>
-        <w:t>for Exercises</w:t>
+      <w:bookmarkStart w:id="54" w:name="values-for-exercises-12"/>
+      <w:bookmarkEnd w:id="54"/>
+      <w:r>
+        <w:t>Values for Exercises</w:t>
       </w:r>
     </w:p>
     <w:p>
@@ -2810,8 +2799,8 @@
           <w:szCs w:val="32"/>
         </w:rPr>
       </w:pPr>
-      <w:bookmarkStart w:id="54" w:name="info-sheet-13"/>
-      <w:bookmarkEnd w:id="54"/>
+      <w:bookmarkStart w:id="55" w:name="info-sheet-13"/>
+      <w:bookmarkEnd w:id="55"/>
       <w:r>
         <w:br w:type="page"/>
       </w:r>
@@ -2829,8 +2818,8 @@
       <w:pPr>
         <w:pStyle w:val="Heading2"/>
       </w:pPr>
-      <w:bookmarkStart w:id="55" w:name="attendee-14"/>
-      <w:bookmarkEnd w:id="55"/>
+      <w:bookmarkStart w:id="56" w:name="attendee-14"/>
+      <w:bookmarkEnd w:id="56"/>
       <w:r>
         <w:t>Attendee 14</w:t>
       </w:r>
@@ -2839,8 +2828,8 @@
       <w:pPr>
         <w:pStyle w:val="Heading2"/>
       </w:pPr>
-      <w:bookmarkStart w:id="56" w:name="server-information-13"/>
-      <w:bookmarkEnd w:id="56"/>
+      <w:bookmarkStart w:id="57" w:name="server-information-13"/>
+      <w:bookmarkEnd w:id="57"/>
       <w:r>
         <w:t>Server Information</w:t>
       </w:r>
@@ -2898,8 +2887,8 @@
       <w:pPr>
         <w:pStyle w:val="Heading2"/>
       </w:pPr>
-      <w:bookmarkStart w:id="57" w:name="values-for-exercises-13"/>
-      <w:bookmarkEnd w:id="57"/>
+      <w:bookmarkStart w:id="58" w:name="values-for-exercises-13"/>
+      <w:bookmarkEnd w:id="58"/>
       <w:r>
         <w:t>Values for Exercises</w:t>
       </w:r>
@@ -3023,8 +3012,8 @@
           <w:szCs w:val="32"/>
         </w:rPr>
       </w:pPr>
-      <w:bookmarkStart w:id="58" w:name="info-sheet-14"/>
-      <w:bookmarkEnd w:id="58"/>
+      <w:bookmarkStart w:id="59" w:name="info-sheet-14"/>
+      <w:bookmarkEnd w:id="59"/>
       <w:r>
         <w:br w:type="page"/>
       </w:r>
@@ -3042,8 +3031,8 @@
       <w:pPr>
         <w:pStyle w:val="Heading2"/>
       </w:pPr>
-      <w:bookmarkStart w:id="59" w:name="attendee-15"/>
-      <w:bookmarkEnd w:id="59"/>
+      <w:bookmarkStart w:id="60" w:name="attendee-15"/>
+      <w:bookmarkEnd w:id="60"/>
       <w:r>
         <w:t>Attendee 15</w:t>
       </w:r>
@@ -3052,8 +3041,8 @@
       <w:pPr>
         <w:pStyle w:val="Heading2"/>
       </w:pPr>
-      <w:bookmarkStart w:id="60" w:name="server-information-14"/>
-      <w:bookmarkEnd w:id="60"/>
+      <w:bookmarkStart w:id="61" w:name="server-information-14"/>
+      <w:bookmarkEnd w:id="61"/>
       <w:r>
         <w:t>Server Information</w:t>
       </w:r>
@@ -3111,8 +3100,8 @@
       <w:pPr>
         <w:pStyle w:val="Heading2"/>
       </w:pPr>
-      <w:bookmarkStart w:id="61" w:name="values-for-exercises-14"/>
-      <w:bookmarkEnd w:id="61"/>
+      <w:bookmarkStart w:id="62" w:name="values-for-exercises-14"/>
+      <w:bookmarkEnd w:id="62"/>
       <w:r>
         <w:t>Values for Exercises</w:t>
       </w:r>
@@ -3236,8 +3225,8 @@
           <w:szCs w:val="32"/>
         </w:rPr>
       </w:pPr>
-      <w:bookmarkStart w:id="62" w:name="info-sheet-15"/>
-      <w:bookmarkEnd w:id="62"/>
+      <w:bookmarkStart w:id="63" w:name="info-sheet-15"/>
+      <w:bookmarkEnd w:id="63"/>
       <w:r>
         <w:br w:type="page"/>
       </w:r>
@@ -3255,8 +3244,8 @@
       <w:pPr>
         <w:pStyle w:val="Heading2"/>
       </w:pPr>
-      <w:bookmarkStart w:id="63" w:name="attendee-16"/>
-      <w:bookmarkEnd w:id="63"/>
+      <w:bookmarkStart w:id="64" w:name="attendee-16"/>
+      <w:bookmarkEnd w:id="64"/>
       <w:r>
         <w:t>Attendee 16</w:t>
       </w:r>
@@ -3265,8 +3254,8 @@
       <w:pPr>
         <w:pStyle w:val="Heading2"/>
       </w:pPr>
-      <w:bookmarkStart w:id="64" w:name="server-information-15"/>
-      <w:bookmarkEnd w:id="64"/>
+      <w:bookmarkStart w:id="65" w:name="server-information-15"/>
+      <w:bookmarkEnd w:id="65"/>
       <w:r>
         <w:t>Server Information</w:t>
       </w:r>
@@ -3324,8 +3313,8 @@
       <w:pPr>
         <w:pStyle w:val="Heading2"/>
       </w:pPr>
-      <w:bookmarkStart w:id="65" w:name="values-for-exercises-15"/>
-      <w:bookmarkEnd w:id="65"/>
+      <w:bookmarkStart w:id="66" w:name="values-for-exercises-15"/>
+      <w:bookmarkEnd w:id="66"/>
       <w:r>
         <w:t>Values for Exercises</w:t>
       </w:r>
@@ -3425,13 +3414,7 @@
         <w:rPr>
           <w:b/>
         </w:rPr>
-        <w:t>Perso</w:t>
-      </w:r>
-      <w:r>
-        <w:rPr>
-          <w:b/>
-        </w:rPr>
-        <w:t>n163</w:t>
+        <w:t>Person163</w:t>
       </w:r>
     </w:p>
     <w:p>
@@ -3455,8 +3438,8 @@
           <w:szCs w:val="32"/>
         </w:rPr>
       </w:pPr>
-      <w:bookmarkStart w:id="66" w:name="info-sheet-16"/>
-      <w:bookmarkEnd w:id="66"/>
+      <w:bookmarkStart w:id="67" w:name="info-sheet-16"/>
+      <w:bookmarkEnd w:id="67"/>
       <w:r>
         <w:br w:type="page"/>
       </w:r>
@@ -3474,8 +3457,8 @@
       <w:pPr>
         <w:pStyle w:val="Heading2"/>
       </w:pPr>
-      <w:bookmarkStart w:id="67" w:name="attendee-17"/>
-      <w:bookmarkEnd w:id="67"/>
+      <w:bookmarkStart w:id="68" w:name="attendee-17"/>
+      <w:bookmarkEnd w:id="68"/>
       <w:r>
         <w:t>Attendee 17</w:t>
       </w:r>
@@ -3484,8 +3467,8 @@
       <w:pPr>
         <w:pStyle w:val="Heading2"/>
       </w:pPr>
-      <w:bookmarkStart w:id="68" w:name="server-information-16"/>
-      <w:bookmarkEnd w:id="68"/>
+      <w:bookmarkStart w:id="69" w:name="server-information-16"/>
+      <w:bookmarkEnd w:id="69"/>
       <w:r>
         <w:t>Server Information</w:t>
       </w:r>
@@ -3543,8 +3526,8 @@
       <w:pPr>
         <w:pStyle w:val="Heading2"/>
       </w:pPr>
-      <w:bookmarkStart w:id="69" w:name="values-for-exercises-16"/>
-      <w:bookmarkEnd w:id="69"/>
+      <w:bookmarkStart w:id="70" w:name="values-for-exercises-16"/>
+      <w:bookmarkEnd w:id="70"/>
       <w:r>
         <w:t>Values for Exercises</w:t>
       </w:r>
@@ -3624,10 +3607,7 @@
         <w:pStyle w:val="BodyText"/>
       </w:pPr>
       <w:r>
-        <w:t>Person Two:</w:t>
-      </w:r>
-      <w:r>
-        <w:t xml:space="preserve"> </w:t>
+        <w:t xml:space="preserve">Person Two: </w:t>
       </w:r>
       <w:r>
         <w:rPr>
@@ -3671,8 +3651,8 @@
           <w:szCs w:val="32"/>
         </w:rPr>
       </w:pPr>
-      <w:bookmarkStart w:id="70" w:name="info-sheet-17"/>
-      <w:bookmarkEnd w:id="70"/>
+      <w:bookmarkStart w:id="71" w:name="info-sheet-17"/>
+      <w:bookmarkEnd w:id="71"/>
       <w:r>
         <w:br w:type="page"/>
       </w:r>
@@ -3690,8 +3670,8 @@
       <w:pPr>
         <w:pStyle w:val="Heading2"/>
       </w:pPr>
-      <w:bookmarkStart w:id="71" w:name="attendee-18"/>
-      <w:bookmarkEnd w:id="71"/>
+      <w:bookmarkStart w:id="72" w:name="attendee-18"/>
+      <w:bookmarkEnd w:id="72"/>
       <w:r>
         <w:t>Attendee 18</w:t>
       </w:r>
@@ -3700,8 +3680,8 @@
       <w:pPr>
         <w:pStyle w:val="Heading2"/>
       </w:pPr>
-      <w:bookmarkStart w:id="72" w:name="server-information-17"/>
-      <w:bookmarkEnd w:id="72"/>
+      <w:bookmarkStart w:id="73" w:name="server-information-17"/>
+      <w:bookmarkEnd w:id="73"/>
       <w:r>
         <w:t>Server Information</w:t>
       </w:r>
@@ -3759,8 +3739,8 @@
       <w:pPr>
         <w:pStyle w:val="Heading2"/>
       </w:pPr>
-      <w:bookmarkStart w:id="73" w:name="values-for-exercises-17"/>
-      <w:bookmarkEnd w:id="73"/>
+      <w:bookmarkStart w:id="74" w:name="values-for-exercises-17"/>
+      <w:bookmarkEnd w:id="74"/>
       <w:r>
         <w:t>Values for Exercises</w:t>
       </w:r>
@@ -3826,10 +3806,7 @@
         <w:pStyle w:val="BodyText"/>
       </w:pPr>
       <w:r>
-        <w:t>Pers</w:t>
-      </w:r>
-      <w:r>
-        <w:t xml:space="preserve">on One: </w:t>
+        <w:t xml:space="preserve">Person One: </w:t>
       </w:r>
       <w:r>
         <w:rPr>
@@ -3887,8 +3864,8 @@
           <w:szCs w:val="32"/>
         </w:rPr>
       </w:pPr>
-      <w:bookmarkStart w:id="74" w:name="info-sheet-18"/>
-      <w:bookmarkEnd w:id="74"/>
+      <w:bookmarkStart w:id="75" w:name="info-sheet-18"/>
+      <w:bookmarkEnd w:id="75"/>
       <w:r>
         <w:br w:type="page"/>
       </w:r>
@@ -3906,8 +3883,8 @@
       <w:pPr>
         <w:pStyle w:val="Heading2"/>
       </w:pPr>
-      <w:bookmarkStart w:id="75" w:name="attendee-19"/>
-      <w:bookmarkEnd w:id="75"/>
+      <w:bookmarkStart w:id="76" w:name="attendee-19"/>
+      <w:bookmarkEnd w:id="76"/>
       <w:r>
         <w:t>Attendee 19</w:t>
       </w:r>
@@ -3916,8 +3893,8 @@
       <w:pPr>
         <w:pStyle w:val="Heading2"/>
       </w:pPr>
-      <w:bookmarkStart w:id="76" w:name="server-information-18"/>
-      <w:bookmarkEnd w:id="76"/>
+      <w:bookmarkStart w:id="77" w:name="server-information-18"/>
+      <w:bookmarkEnd w:id="77"/>
       <w:r>
         <w:t>Server Information</w:t>
       </w:r>
@@ -3975,8 +3952,8 @@
       <w:pPr>
         <w:pStyle w:val="Heading2"/>
       </w:pPr>
-      <w:bookmarkStart w:id="77" w:name="values-for-exercises-18"/>
-      <w:bookmarkEnd w:id="77"/>
+      <w:bookmarkStart w:id="78" w:name="values-for-exercises-18"/>
+      <w:bookmarkEnd w:id="78"/>
       <w:r>
         <w:t>Values for Exercises</w:t>
       </w:r>
@@ -4100,8 +4077,8 @@
           <w:szCs w:val="32"/>
         </w:rPr>
       </w:pPr>
-      <w:bookmarkStart w:id="78" w:name="info-sheet-19"/>
-      <w:bookmarkEnd w:id="78"/>
+      <w:bookmarkStart w:id="79" w:name="info-sheet-19"/>
+      <w:bookmarkEnd w:id="79"/>
       <w:r>
         <w:br w:type="page"/>
       </w:r>
@@ -4119,8 +4096,8 @@
       <w:pPr>
         <w:pStyle w:val="Heading2"/>
       </w:pPr>
-      <w:bookmarkStart w:id="79" w:name="attendee-20"/>
-      <w:bookmarkEnd w:id="79"/>
+      <w:bookmarkStart w:id="80" w:name="attendee-20"/>
+      <w:bookmarkEnd w:id="80"/>
       <w:r>
         <w:t>Attendee 20</w:t>
       </w:r>
@@ -4129,8 +4106,8 @@
       <w:pPr>
         <w:pStyle w:val="Heading2"/>
       </w:pPr>
-      <w:bookmarkStart w:id="80" w:name="server-information-19"/>
-      <w:bookmarkEnd w:id="80"/>
+      <w:bookmarkStart w:id="81" w:name="server-information-19"/>
+      <w:bookmarkEnd w:id="81"/>
       <w:r>
         <w:t>Server Information</w:t>
       </w:r>
@@ -4188,8 +4165,8 @@
       <w:pPr>
         <w:pStyle w:val="Heading2"/>
       </w:pPr>
-      <w:bookmarkStart w:id="81" w:name="values-for-exercises-19"/>
-      <w:bookmarkEnd w:id="81"/>
+      <w:bookmarkStart w:id="82" w:name="values-for-exercises-19"/>
+      <w:bookmarkEnd w:id="82"/>
       <w:r>
         <w:t>Values for Exercises</w:t>
       </w:r>
@@ -4313,8 +4290,8 @@
           <w:szCs w:val="32"/>
         </w:rPr>
       </w:pPr>
-      <w:bookmarkStart w:id="82" w:name="info-sheet-20"/>
-      <w:bookmarkEnd w:id="82"/>
+      <w:bookmarkStart w:id="83" w:name="info-sheet-20"/>
+      <w:bookmarkEnd w:id="83"/>
       <w:r>
         <w:br w:type="page"/>
       </w:r>
@@ -4332,8 +4309,8 @@
       <w:pPr>
         <w:pStyle w:val="Heading2"/>
       </w:pPr>
-      <w:bookmarkStart w:id="83" w:name="attendee-21"/>
-      <w:bookmarkEnd w:id="83"/>
+      <w:bookmarkStart w:id="84" w:name="attendee-21"/>
+      <w:bookmarkEnd w:id="84"/>
       <w:r>
         <w:t>Attendee 21</w:t>
       </w:r>
@@ -4342,8 +4319,8 @@
       <w:pPr>
         <w:pStyle w:val="Heading2"/>
       </w:pPr>
-      <w:bookmarkStart w:id="84" w:name="server-information-20"/>
-      <w:bookmarkEnd w:id="84"/>
+      <w:bookmarkStart w:id="85" w:name="server-information-20"/>
+      <w:bookmarkEnd w:id="85"/>
       <w:r>
         <w:t>Server Information</w:t>
       </w:r>
@@ -4401,13 +4378,10 @@
       <w:pPr>
         <w:pStyle w:val="Heading2"/>
       </w:pPr>
-      <w:bookmarkStart w:id="85" w:name="values-for-exercises-20"/>
-      <w:bookmarkEnd w:id="85"/>
-      <w:r>
-        <w:t>Values for Exe</w:t>
-      </w:r>
-      <w:r>
-        <w:t>rcises</w:t>
+      <w:bookmarkStart w:id="86" w:name="values-for-exercises-20"/>
+      <w:bookmarkEnd w:id="86"/>
+      <w:r>
+        <w:t>Values for Exercises</w:t>
       </w:r>
     </w:p>
     <w:p>
@@ -4529,8 +4503,8 @@
           <w:szCs w:val="32"/>
         </w:rPr>
       </w:pPr>
-      <w:bookmarkStart w:id="86" w:name="info-sheet-21"/>
-      <w:bookmarkEnd w:id="86"/>
+      <w:bookmarkStart w:id="87" w:name="info-sheet-21"/>
+      <w:bookmarkEnd w:id="87"/>
       <w:r>
         <w:br w:type="page"/>
       </w:r>
@@ -4539,8 +4513,6 @@
       <w:pPr>
         <w:pStyle w:val="Heading1"/>
       </w:pPr>
-      <w:bookmarkStart w:id="87" w:name="_GoBack"/>
-      <w:bookmarkEnd w:id="87"/>
       <w:r>
         <w:lastRenderedPageBreak/>
         <w:t>Info Sheet</w:t>
@@ -5131,6 +5103,13 @@
     <w:lsdException w:name="Light Shading"/>
     <w:lsdException w:name="Light List"/>
     <w:lsdException w:name="Light Grid"/>
+    <w:lsdException w:name="Medium Shading 1"/>
+    <w:lsdException w:name="Medium Shading 2"/>
+    <w:lsdException w:name="Medium List 1"/>
+    <w:lsdException w:name="Medium List 2"/>
+    <w:lsdException w:name="Medium Grid 1"/>
+    <w:lsdException w:name="Medium Grid 2"/>
+    <w:lsdException w:name="Medium Grid 3"/>
     <w:lsdException w:name="Dark List"/>
     <w:lsdException w:name="Colorful Shading"/>
     <w:lsdException w:name="Colorful List"/>

</xml_diff>